<commit_message>
updated resume to fit in a single page
</commit_message>
<xml_diff>
--- a/Pradeep's Resume.docx
+++ b/Pradeep's Resume.docx
@@ -38,36 +38,67 @@
           <w:p>
             <w:pPr>
               <w:pStyle w:val="Heading1"/>
-              <w:spacing w:after="0"/>
+              <w:spacing w:before="0" w:after="0"/>
+              <w:rPr>
+                <w:sz w:val="22"/>
+                <w:szCs w:val="22"/>
+                <w:u w:val="single"/>
+              </w:rPr>
             </w:pPr>
             <w:r>
+              <w:rPr>
+                <w:sz w:val="22"/>
+                <w:szCs w:val="22"/>
+                <w:u w:val="single"/>
+              </w:rPr>
               <w:t>Objective</w:t>
             </w:r>
           </w:p>
           <w:sdt>
             <w:sdtPr>
+              <w:rPr>
+                <w:szCs w:val="20"/>
+              </w:rPr>
               <w:id w:val="9459735"/>
               <w:placeholder>
                 <w:docPart w:val="5D5EE084FE27AB4F955D7D21AE8161FE"/>
               </w:placeholder>
             </w:sdtPr>
-            <w:sdtEndPr/>
             <w:sdtContent>
               <w:p>
                 <w:pPr>
                   <w:pStyle w:val="BodyText"/>
                   <w:spacing w:after="0" w:line="240" w:lineRule="auto"/>
+                  <w:rPr>
+                    <w:szCs w:val="20"/>
+                  </w:rPr>
                 </w:pPr>
                 <w:r>
+                  <w:rPr>
+                    <w:sz w:val="18"/>
+                    <w:szCs w:val="18"/>
+                  </w:rPr>
                   <w:t>To solve real life problems using my programmatic and algorithmic skills and build products for the betterment of the society</w:t>
                 </w:r>
                 <w:r>
+                  <w:rPr>
+                    <w:sz w:val="18"/>
+                    <w:szCs w:val="18"/>
+                  </w:rPr>
                   <w:t>. I am currently looking for a</w:t>
                 </w:r>
                 <w:r>
+                  <w:rPr>
+                    <w:sz w:val="18"/>
+                    <w:szCs w:val="18"/>
+                  </w:rPr>
                   <w:t>n</w:t>
                 </w:r>
                 <w:r>
+                  <w:rPr>
+                    <w:sz w:val="18"/>
+                    <w:szCs w:val="18"/>
+                  </w:rPr>
                   <w:t xml:space="preserve"> internship this summer 2013.</w:t>
                 </w:r>
               </w:p>
@@ -77,7 +108,7 @@
       </w:tr>
       <w:tr>
         <w:trPr>
-          <w:trHeight w:hRule="exact" w:val="288"/>
+          <w:trHeight w:hRule="exact" w:val="268"/>
         </w:trPr>
         <w:tc>
           <w:tcPr>
@@ -124,68 +155,98 @@
           <w:p>
             <w:pPr>
               <w:pStyle w:val="Heading1"/>
-              <w:spacing w:after="0"/>
+              <w:spacing w:before="0" w:after="0"/>
               <w:contextualSpacing/>
+              <w:rPr>
+                <w:sz w:val="22"/>
+                <w:szCs w:val="22"/>
+                <w:u w:val="single"/>
+              </w:rPr>
             </w:pPr>
             <w:r>
+              <w:rPr>
+                <w:sz w:val="22"/>
+                <w:szCs w:val="22"/>
+                <w:u w:val="single"/>
+              </w:rPr>
               <w:t>Experience</w:t>
             </w:r>
           </w:p>
           <w:p>
             <w:pPr>
               <w:pStyle w:val="BodyText"/>
-              <w:spacing w:after="20" w:line="240" w:lineRule="auto"/>
-              <w:contextualSpacing/>
-            </w:pPr>
-          </w:p>
-          <w:p>
-            <w:pPr>
-              <w:pStyle w:val="BodyText"/>
+              <w:tabs>
+                <w:tab w:val="left" w:pos="5712"/>
+              </w:tabs>
               <w:spacing w:after="0" w:line="240" w:lineRule="auto"/>
               <w:contextualSpacing/>
               <w:rPr>
                 <w:b/>
+                <w:sz w:val="18"/>
+                <w:szCs w:val="18"/>
               </w:rPr>
             </w:pPr>
             <w:r>
               <w:rPr>
                 <w:b/>
+                <w:sz w:val="18"/>
+                <w:szCs w:val="18"/>
               </w:rPr>
               <w:t>Graduate Assistant</w:t>
             </w:r>
             <w:r>
               <w:rPr>
                 <w:b/>
+                <w:sz w:val="18"/>
+                <w:szCs w:val="18"/>
               </w:rPr>
               <w:t xml:space="preserve"> </w:t>
             </w:r>
             <w:r>
               <w:rPr>
                 <w:b/>
+                <w:sz w:val="18"/>
+                <w:szCs w:val="18"/>
               </w:rPr>
               <w:t>-</w:t>
             </w:r>
             <w:r>
               <w:rPr>
                 <w:b/>
+                <w:sz w:val="18"/>
+                <w:szCs w:val="18"/>
               </w:rPr>
               <w:t xml:space="preserve"> University of</w:t>
             </w:r>
             <w:r>
               <w:rPr>
                 <w:b/>
+                <w:sz w:val="18"/>
+                <w:szCs w:val="18"/>
               </w:rPr>
               <w:t xml:space="preserve"> Southern California            </w:t>
             </w:r>
             <w:r>
               <w:rPr>
                 <w:b/>
+                <w:sz w:val="18"/>
+                <w:szCs w:val="18"/>
+              </w:rPr>
+              <w:t xml:space="preserve">            </w:t>
+            </w:r>
+            <w:r>
+              <w:rPr>
+                <w:b/>
+                <w:sz w:val="18"/>
+                <w:szCs w:val="18"/>
               </w:rPr>
               <w:t>October</w:t>
             </w:r>
             <w:r>
               <w:rPr>
                 <w:b/>
+                <w:sz w:val="18"/>
+                <w:szCs w:val="18"/>
               </w:rPr>
               <w:t xml:space="preserve"> 2012 – Current</w:t>
             </w:r>
@@ -195,14 +256,30 @@
               <w:pStyle w:val="BodyText"/>
               <w:spacing w:after="0" w:line="240" w:lineRule="auto"/>
               <w:contextualSpacing/>
+              <w:rPr>
+                <w:sz w:val="18"/>
+                <w:szCs w:val="18"/>
+              </w:rPr>
             </w:pPr>
             <w:r>
-              <w:t xml:space="preserve">System Administrator </w:t>
+              <w:rPr>
+                <w:sz w:val="18"/>
+                <w:szCs w:val="18"/>
+              </w:rPr>
+              <w:t xml:space="preserve">Web Developer </w:t>
             </w:r>
             <w:r>
-              <w:t xml:space="preserve">&amp; Web Developer </w:t>
+              <w:rPr>
+                <w:sz w:val="18"/>
+                <w:szCs w:val="18"/>
+              </w:rPr>
+              <w:t xml:space="preserve">&amp; System Administration </w:t>
             </w:r>
             <w:r>
+              <w:rPr>
+                <w:sz w:val="18"/>
+                <w:szCs w:val="18"/>
+              </w:rPr>
               <w:t>at The Graduate School</w:t>
             </w:r>
           </w:p>
@@ -211,65 +288,123 @@
               <w:pStyle w:val="Heading2"/>
               <w:spacing w:after="0"/>
               <w:contextualSpacing/>
+              <w:rPr>
+                <w:sz w:val="18"/>
+                <w:szCs w:val="18"/>
+              </w:rPr>
             </w:pPr>
             <w:sdt>
               <w:sdtPr>
+                <w:rPr>
+                  <w:sz w:val="18"/>
+                  <w:szCs w:val="18"/>
+                </w:rPr>
                 <w:id w:val="9459739"/>
                 <w:placeholder>
                   <w:docPart w:val="8D352B6AA42584488E4CF6691F927482"/>
                 </w:placeholder>
               </w:sdtPr>
-              <w:sdtEndPr/>
               <w:sdtContent>
                 <w:r>
+                  <w:rPr>
+                    <w:sz w:val="18"/>
+                    <w:szCs w:val="18"/>
+                  </w:rPr>
                   <w:t xml:space="preserve">D E Shaw &amp; Co </w:t>
                 </w:r>
                 <w:r>
+                  <w:rPr>
+                    <w:sz w:val="18"/>
+                    <w:szCs w:val="18"/>
+                  </w:rPr>
                   <w:t>-</w:t>
                 </w:r>
                 <w:r>
+                  <w:rPr>
+                    <w:sz w:val="18"/>
+                    <w:szCs w:val="18"/>
+                  </w:rPr>
                   <w:t xml:space="preserve"> Member Technical Staff</w:t>
                 </w:r>
               </w:sdtContent>
             </w:sdt>
             <w:r>
+              <w:rPr>
+                <w:sz w:val="18"/>
+                <w:szCs w:val="18"/>
+              </w:rPr>
               <w:tab/>
             </w:r>
             <w:r>
+              <w:rPr>
+                <w:sz w:val="18"/>
+                <w:szCs w:val="18"/>
+              </w:rPr>
               <w:t>July 2010 – July 2012</w:t>
             </w:r>
           </w:p>
           <w:sdt>
             <w:sdtPr>
+              <w:rPr>
+                <w:sz w:val="18"/>
+                <w:szCs w:val="18"/>
+              </w:rPr>
               <w:id w:val="9459741"/>
               <w:placeholder>
                 <w:docPart w:val="0BCD46E0F275B8439AE1952322D14FE9"/>
               </w:placeholder>
             </w:sdtPr>
-            <w:sdtEndPr/>
             <w:sdtContent>
               <w:p>
                 <w:pPr>
                   <w:pStyle w:val="BodyText"/>
                   <w:spacing w:after="0" w:line="240" w:lineRule="auto"/>
                   <w:contextualSpacing/>
+                  <w:rPr>
+                    <w:sz w:val="18"/>
+                    <w:szCs w:val="18"/>
+                  </w:rPr>
                 </w:pPr>
                 <w:r>
+                  <w:rPr>
+                    <w:sz w:val="18"/>
+                    <w:szCs w:val="18"/>
+                  </w:rPr>
                   <w:t>B</w:t>
                 </w:r>
                 <w:r>
+                  <w:rPr>
+                    <w:sz w:val="18"/>
+                    <w:szCs w:val="18"/>
+                  </w:rPr>
                   <w:t>uilding automation</w:t>
                 </w:r>
                 <w:r>
+                  <w:rPr>
+                    <w:sz w:val="18"/>
+                    <w:szCs w:val="18"/>
+                  </w:rPr>
                   <w:t xml:space="preserve"> tools</w:t>
                 </w:r>
                 <w:r>
+                  <w:rPr>
+                    <w:sz w:val="18"/>
+                    <w:szCs w:val="18"/>
+                  </w:rPr>
                   <w:t xml:space="preserve"> using Perl and Python. Developed SharePoint web parts for the company intranet. </w:t>
                 </w:r>
                 <w:r>
+                  <w:rPr>
+                    <w:sz w:val="18"/>
+                    <w:szCs w:val="18"/>
+                  </w:rPr>
                   <w:t xml:space="preserve"> Developed Web Applications using HTML, CSS and JavaScript. </w:t>
                 </w:r>
                 <w:r>
+                  <w:rPr>
+                    <w:sz w:val="18"/>
+                    <w:szCs w:val="18"/>
+                  </w:rPr>
                   <w:t xml:space="preserve">Also wrote an iPad app for viewing conference room events and scheduling meetings. </w:t>
                 </w:r>
               </w:p>
@@ -288,90 +423,65 @@
                   <w:docPart w:val="7F6597C7CC49824C81EAD45776051950"/>
                 </w:placeholder>
               </w:sdtPr>
-              <w:sdtEndPr/>
+              <w:sdtEndPr>
+                <w:rPr>
+                  <w:sz w:val="18"/>
+                  <w:szCs w:val="18"/>
+                </w:rPr>
+              </w:sdtEndPr>
               <w:sdtContent>
                 <w:r>
+                  <w:rPr>
+                    <w:sz w:val="18"/>
+                    <w:szCs w:val="18"/>
+                  </w:rPr>
                   <w:t>Cisco Systems - Intern</w:t>
                 </w:r>
               </w:sdtContent>
             </w:sdt>
             <w:r>
+              <w:rPr>
+                <w:sz w:val="18"/>
+                <w:szCs w:val="18"/>
+              </w:rPr>
               <w:tab/>
             </w:r>
             <w:r>
+              <w:rPr>
+                <w:sz w:val="18"/>
+                <w:szCs w:val="18"/>
+              </w:rPr>
               <w:t xml:space="preserve">January 2010 – </w:t>
             </w:r>
             <w:r>
+              <w:rPr>
+                <w:sz w:val="18"/>
+                <w:szCs w:val="18"/>
+              </w:rPr>
               <w:t>May</w:t>
             </w:r>
             <w:r>
+              <w:rPr>
+                <w:sz w:val="18"/>
+                <w:szCs w:val="18"/>
+              </w:rPr>
               <w:t xml:space="preserve"> 2010</w:t>
             </w:r>
           </w:p>
-          <w:p>
-            <w:pPr>
-              <w:pStyle w:val="BodyText"/>
-            </w:pPr>
-          </w:p>
-          <w:p>
-            <w:pPr>
-              <w:pStyle w:val="Heading2"/>
-              <w:spacing w:after="0"/>
-              <w:contextualSpacing/>
-            </w:pPr>
-            <w:sdt>
-              <w:sdtPr>
-                <w:id w:val="9459746"/>
-                <w:placeholder>
-                  <w:docPart w:val="4C9670F8D88A164B8AEBA38A23003C84"/>
-                </w:placeholder>
-              </w:sdtPr>
-              <w:sdtEndPr/>
-              <w:sdtContent>
-                <w:r>
-                  <w:t>Teaching Assistant</w:t>
-                </w:r>
-              </w:sdtContent>
-            </w:sdt>
-            <w:r>
-              <w:tab/>
-            </w:r>
-            <w:r>
-              <w:t>January 2009 – August 2009</w:t>
-            </w:r>
-          </w:p>
-          <w:sdt>
-            <w:sdtPr>
-              <w:id w:val="9459747"/>
-              <w:placeholder>
-                <w:docPart w:val="2B0462320438C443A26BBCADB10D58E2"/>
-              </w:placeholder>
-            </w:sdtPr>
-            <w:sdtEndPr/>
-            <w:sdtContent>
-              <w:p>
-                <w:pPr>
-                  <w:pStyle w:val="BodyText"/>
-                  <w:spacing w:after="0" w:line="240" w:lineRule="auto"/>
-                  <w:contextualSpacing/>
-                </w:pPr>
-                <w:r>
-                  <w:t>I was hired as a teaching assistant for the Unix Systems Programming undergraduate course</w:t>
-                </w:r>
-              </w:p>
-            </w:sdtContent>
-          </w:sdt>
         </w:tc>
       </w:tr>
       <w:tr>
         <w:trPr>
-          <w:trHeight w:hRule="exact" w:val="288"/>
+          <w:trHeight w:hRule="exact" w:val="333"/>
         </w:trPr>
         <w:tc>
           <w:tcPr>
             <w:tcW w:w="173" w:type="dxa"/>
           </w:tcPr>
-          <w:p/>
+          <w:p>
+            <w:bookmarkStart w:id="0" w:name="_GoBack"/>
+            <w:bookmarkEnd w:id="0"/>
+          </w:p>
         </w:tc>
         <w:tc>
           <w:tcPr>
@@ -411,47 +521,161 @@
           <w:p>
             <w:pPr>
               <w:pStyle w:val="Heading1"/>
-              <w:spacing w:before="0" w:after="20"/>
+              <w:spacing w:before="0" w:after="0"/>
               <w:contextualSpacing/>
+              <w:rPr>
+                <w:sz w:val="22"/>
+                <w:szCs w:val="22"/>
+                <w:u w:val="single"/>
+              </w:rPr>
             </w:pPr>
             <w:r>
+              <w:rPr>
+                <w:sz w:val="22"/>
+                <w:szCs w:val="22"/>
+                <w:u w:val="single"/>
+              </w:rPr>
               <w:t>Education</w:t>
             </w:r>
           </w:p>
           <w:p>
             <w:pPr>
               <w:pStyle w:val="Heading2"/>
-              <w:spacing w:after="0"/>
+              <w:spacing w:before="0" w:after="0"/>
               <w:contextualSpacing/>
+              <w:rPr>
+                <w:sz w:val="18"/>
+                <w:szCs w:val="18"/>
+              </w:rPr>
             </w:pPr>
             <w:sdt>
               <w:sdtPr>
+                <w:rPr>
+                  <w:sz w:val="18"/>
+                  <w:szCs w:val="18"/>
+                </w:rPr>
                 <w:id w:val="9459748"/>
                 <w:placeholder>
                   <w:docPart w:val="F47470E5AF3E4E4F96FD37BD160EDCB9"/>
                 </w:placeholder>
               </w:sdtPr>
-              <w:sdtEndPr/>
               <w:sdtContent>
                 <w:r>
+                  <w:rPr>
+                    <w:sz w:val="18"/>
+                    <w:szCs w:val="18"/>
+                  </w:rPr>
                   <w:t>University of Southern California</w:t>
                 </w:r>
               </w:sdtContent>
             </w:sdt>
             <w:r>
+              <w:rPr>
+                <w:sz w:val="18"/>
+                <w:szCs w:val="18"/>
+              </w:rPr>
               <w:tab/>
             </w:r>
             <w:r>
+              <w:rPr>
+                <w:sz w:val="18"/>
+                <w:szCs w:val="18"/>
+              </w:rPr>
               <w:t>Fall 2012 –</w:t>
             </w:r>
             <w:r>
+              <w:rPr>
+                <w:sz w:val="18"/>
+                <w:szCs w:val="18"/>
+              </w:rPr>
               <w:t xml:space="preserve"> Present (Graduat</w:t>
             </w:r>
             <w:r>
+              <w:rPr>
+                <w:sz w:val="18"/>
+                <w:szCs w:val="18"/>
+              </w:rPr>
               <w:t>ing</w:t>
             </w:r>
             <w:r>
+              <w:rPr>
+                <w:sz w:val="18"/>
+                <w:szCs w:val="18"/>
+              </w:rPr>
               <w:t>: 2014)</w:t>
+            </w:r>
+          </w:p>
+          <w:p>
+            <w:pPr>
+              <w:pStyle w:val="BodyText"/>
+              <w:spacing w:after="0" w:line="240" w:lineRule="auto"/>
+              <w:contextualSpacing/>
+              <w:rPr>
+                <w:sz w:val="18"/>
+                <w:szCs w:val="18"/>
+              </w:rPr>
+            </w:pPr>
+            <w:r>
+              <w:rPr>
+                <w:b/>
+                <w:sz w:val="18"/>
+                <w:szCs w:val="18"/>
+              </w:rPr>
+              <w:t>Major:</w:t>
+            </w:r>
+            <w:r>
+              <w:t xml:space="preserve"> </w:t>
+            </w:r>
+            <w:r>
+              <w:rPr>
+                <w:sz w:val="18"/>
+                <w:szCs w:val="18"/>
+              </w:rPr>
+              <w:t xml:space="preserve">MS </w:t>
+            </w:r>
+            <w:r>
+              <w:rPr>
+                <w:sz w:val="18"/>
+                <w:szCs w:val="18"/>
+              </w:rPr>
+              <w:t>Computer Science</w:t>
+            </w:r>
+            <w:r>
+              <w:rPr>
+                <w:sz w:val="18"/>
+                <w:szCs w:val="18"/>
+              </w:rPr>
+              <w:t xml:space="preserve">      </w:t>
+            </w:r>
+            <w:r>
+              <w:rPr>
+                <w:b/>
+              </w:rPr>
+              <w:t>GPA:</w:t>
+            </w:r>
+            <w:r>
+              <w:t xml:space="preserve"> </w:t>
+            </w:r>
+            <w:r>
+              <w:rPr>
+                <w:sz w:val="18"/>
+                <w:szCs w:val="18"/>
+              </w:rPr>
+              <w:t>3.66</w:t>
+            </w:r>
+            <w:r>
+              <w:rPr>
+                <w:sz w:val="18"/>
+                <w:szCs w:val="18"/>
+              </w:rPr>
+              <w:t xml:space="preserve">  </w:t>
+            </w:r>
+            <w:r>
+              <w:rPr>
+                <w:sz w:val="18"/>
+                <w:szCs w:val="18"/>
+              </w:rPr>
+              <w:t xml:space="preserve">         </w:t>
             </w:r>
           </w:p>
           <w:p>
@@ -463,43 +687,39 @@
             <w:r>
               <w:rPr>
                 <w:b/>
+                <w:sz w:val="18"/>
+                <w:szCs w:val="18"/>
               </w:rPr>
-              <w:t>Major:</w:t>
+              <w:t>Currently Enrolled Courses:</w:t>
             </w:r>
             <w:r>
               <w:t xml:space="preserve"> </w:t>
             </w:r>
             <w:r>
-              <w:t xml:space="preserve">MS </w:t>
-            </w:r>
-            <w:r>
-              <w:t>Computer Science</w:t>
-            </w:r>
-          </w:p>
-          <w:p>
-            <w:pPr>
-              <w:pStyle w:val="BodyText"/>
-              <w:spacing w:after="0" w:line="240" w:lineRule="auto"/>
-              <w:contextualSpacing/>
-            </w:pPr>
-            <w:r>
               <w:rPr>
-                <w:b/>
+                <w:sz w:val="18"/>
+                <w:szCs w:val="18"/>
               </w:rPr>
-              <w:t>GPA:</w:t>
-            </w:r>
-            <w:r>
-              <w:t xml:space="preserve"> 3.66</w:t>
+              <w:t>New SQL DBMSs, Algorithms</w:t>
             </w:r>
           </w:p>
           <w:sdt>
             <w:sdtPr>
+              <w:rPr>
+                <w:sz w:val="18"/>
+                <w:szCs w:val="18"/>
+              </w:rPr>
               <w:id w:val="9459749"/>
               <w:placeholder>
                 <w:docPart w:val="B7036CE0DCD3F74A92578D6BB52222E0"/>
               </w:placeholder>
             </w:sdtPr>
-            <w:sdtEndPr/>
+            <w:sdtEndPr>
+              <w:rPr>
+                <w:sz w:val="20"/>
+                <w:szCs w:val="22"/>
+              </w:rPr>
+            </w:sdtEndPr>
             <w:sdtContent>
               <w:p>
                 <w:pPr>
@@ -510,25 +730,8 @@
                 <w:r>
                   <w:rPr>
                     <w:b/>
-                  </w:rPr>
-                  <w:t>Currently Enrolled Courses:</w:t>
-                </w:r>
-                <w:r>
-                  <w:t xml:space="preserve"> </w:t>
-                </w:r>
-                <w:r>
-                  <w:t>New SQL DBMSs, Algorithms &amp; Introduction to AI</w:t>
-                </w:r>
-              </w:p>
-              <w:p>
-                <w:pPr>
-                  <w:pStyle w:val="BodyText"/>
-                  <w:spacing w:after="0" w:line="240" w:lineRule="auto"/>
-                  <w:contextualSpacing/>
-                </w:pPr>
-                <w:r>
-                  <w:rPr>
-                    <w:b/>
+                    <w:sz w:val="18"/>
+                    <w:szCs w:val="18"/>
                   </w:rPr>
                   <w:t>Completed Courses:</w:t>
                 </w:r>
@@ -536,6 +739,10 @@
                   <w:t xml:space="preserve"> </w:t>
                 </w:r>
                 <w:r>
+                  <w:rPr>
+                    <w:sz w:val="18"/>
+                    <w:szCs w:val="18"/>
+                  </w:rPr>
                   <w:t>Operating Systems, Introduction to Networks &amp; Web Technologies</w:t>
                 </w:r>
               </w:p>
@@ -546,58 +753,104 @@
               <w:pStyle w:val="Heading2"/>
               <w:spacing w:after="0"/>
               <w:contextualSpacing/>
+              <w:rPr>
+                <w:sz w:val="18"/>
+                <w:szCs w:val="18"/>
+              </w:rPr>
             </w:pPr>
             <w:sdt>
               <w:sdtPr>
+                <w:rPr>
+                  <w:sz w:val="18"/>
+                  <w:szCs w:val="18"/>
+                </w:rPr>
                 <w:id w:val="9459752"/>
                 <w:placeholder>
                   <w:docPart w:val="1D3409E9F78B784C9FD6D3A27A62F3F8"/>
                 </w:placeholder>
               </w:sdtPr>
-              <w:sdtEndPr/>
               <w:sdtContent>
                 <w:r>
+                  <w:rPr>
+                    <w:sz w:val="18"/>
+                    <w:szCs w:val="18"/>
+                  </w:rPr>
                   <w:t>P E S Institute Of Technology</w:t>
                 </w:r>
                 <w:r>
+                  <w:rPr>
+                    <w:sz w:val="18"/>
+                    <w:szCs w:val="18"/>
+                  </w:rPr>
                   <w:t>, Bangalore</w:t>
                 </w:r>
               </w:sdtContent>
             </w:sdt>
             <w:r>
+              <w:rPr>
+                <w:sz w:val="18"/>
+                <w:szCs w:val="18"/>
+              </w:rPr>
               <w:tab/>
             </w:r>
             <w:r>
+              <w:rPr>
+                <w:sz w:val="18"/>
+                <w:szCs w:val="18"/>
+              </w:rPr>
               <w:t>September 2006 – June 2010</w:t>
             </w:r>
           </w:p>
           <w:sdt>
             <w:sdtPr>
+              <w:rPr>
+                <w:sz w:val="18"/>
+                <w:szCs w:val="18"/>
+              </w:rPr>
               <w:id w:val="9459753"/>
               <w:placeholder>
                 <w:docPart w:val="F6717B597D06B2478618748F7DB5BE92"/>
               </w:placeholder>
             </w:sdtPr>
-            <w:sdtEndPr/>
             <w:sdtContent>
               <w:p>
                 <w:pPr>
                   <w:pStyle w:val="BodyText"/>
                   <w:spacing w:after="0" w:line="240" w:lineRule="auto"/>
                   <w:contextualSpacing/>
+                  <w:rPr>
+                    <w:sz w:val="18"/>
+                    <w:szCs w:val="18"/>
+                  </w:rPr>
                 </w:pPr>
                 <w:r>
+                  <w:rPr>
+                    <w:sz w:val="18"/>
+                    <w:szCs w:val="18"/>
+                  </w:rPr>
                   <w:t>Bachelor of Engineering – Computer Science</w:t>
                 </w:r>
-              </w:p>
-              <w:p>
-                <w:pPr>
-                  <w:pStyle w:val="BodyText"/>
-                  <w:spacing w:after="0" w:line="240" w:lineRule="auto"/>
-                  <w:contextualSpacing/>
-                </w:pPr>
                 <w:r>
-                  <w:t>GPA: 81.5 % /100</w:t>
+                  <w:rPr>
+                    <w:sz w:val="18"/>
+                    <w:szCs w:val="18"/>
+                  </w:rPr>
+                  <w:t xml:space="preserve">         </w:t>
+                </w:r>
+                <w:r>
+                  <w:rPr>
+                    <w:b/>
+                    <w:sz w:val="18"/>
+                    <w:szCs w:val="18"/>
+                  </w:rPr>
+                  <w:t>GPA:</w:t>
+                </w:r>
+                <w:r>
+                  <w:rPr>
+                    <w:sz w:val="18"/>
+                    <w:szCs w:val="18"/>
+                  </w:rPr>
+                  <w:t xml:space="preserve"> 81.5 % /100</w:t>
                 </w:r>
               </w:p>
             </w:sdtContent>
@@ -606,7 +859,7 @@
       </w:tr>
       <w:tr>
         <w:trPr>
-          <w:trHeight w:hRule="exact" w:val="288"/>
+          <w:trHeight w:hRule="exact" w:val="187"/>
         </w:trPr>
         <w:tc>
           <w:tcPr>
@@ -632,6 +885,9 @@
         </w:tc>
       </w:tr>
       <w:tr>
+        <w:trPr>
+          <w:trHeight w:val="1235"/>
+        </w:trPr>
         <w:tc>
           <w:tcPr>
             <w:tcW w:w="173" w:type="dxa"/>
@@ -652,8 +908,19 @@
           <w:p>
             <w:pPr>
               <w:pStyle w:val="Heading1"/>
+              <w:spacing w:before="0" w:after="0"/>
+              <w:rPr>
+                <w:sz w:val="22"/>
+                <w:szCs w:val="22"/>
+                <w:u w:val="single"/>
+              </w:rPr>
             </w:pPr>
             <w:r>
+              <w:rPr>
+                <w:sz w:val="22"/>
+                <w:szCs w:val="22"/>
+                <w:u w:val="single"/>
+              </w:rPr>
               <w:t>Skills</w:t>
             </w:r>
           </w:p>
@@ -664,7 +931,6 @@
                 <w:docPart w:val="C8F09512C7128240A4EACE3BA273CEB0"/>
               </w:placeholder>
             </w:sdtPr>
-            <w:sdtEndPr/>
             <w:sdtContent>
               <w:sdt>
                 <w:sdtPr>
@@ -673,7 +939,6 @@
                     <w:docPart w:val="2CEA0D31FAB6E6478AA6A5F23DFCCFC0"/>
                   </w:placeholder>
                 </w:sdtPr>
-                <w:sdtEndPr/>
                 <w:sdtContent>
                   <w:p>
                     <w:pPr>
@@ -686,24 +951,28 @@
                       <w:ind w:left="357" w:hanging="357"/>
                       <w:contextualSpacing/>
                       <w:rPr>
-                        <w:szCs w:val="20"/>
+                        <w:sz w:val="18"/>
+                        <w:szCs w:val="18"/>
                       </w:rPr>
                     </w:pPr>
                     <w:r>
                       <w:rPr>
-                        <w:szCs w:val="20"/>
+                        <w:sz w:val="18"/>
+                        <w:szCs w:val="18"/>
                       </w:rPr>
                       <w:t>Programming Languages: C</w:t>
                     </w:r>
                     <w:r>
                       <w:rPr>
-                        <w:szCs w:val="20"/>
+                        <w:sz w:val="18"/>
+                        <w:szCs w:val="18"/>
                       </w:rPr>
                       <w:t>, Perl, Python</w:t>
                     </w:r>
                     <w:r>
                       <w:rPr>
-                        <w:szCs w:val="20"/>
+                        <w:sz w:val="18"/>
+                        <w:szCs w:val="18"/>
                       </w:rPr>
                       <w:t>, C++</w:t>
                     </w:r>
@@ -719,24 +988,28 @@
                       <w:ind w:left="357" w:hanging="357"/>
                       <w:contextualSpacing/>
                       <w:rPr>
-                        <w:szCs w:val="20"/>
+                        <w:sz w:val="18"/>
+                        <w:szCs w:val="18"/>
                       </w:rPr>
                     </w:pPr>
                     <w:r>
                       <w:rPr>
-                        <w:szCs w:val="20"/>
+                        <w:sz w:val="18"/>
+                        <w:szCs w:val="18"/>
                       </w:rPr>
                       <w:t>Web Technologie</w:t>
                     </w:r>
                     <w:r>
                       <w:rPr>
-                        <w:szCs w:val="20"/>
+                        <w:sz w:val="18"/>
+                        <w:szCs w:val="18"/>
                       </w:rPr>
                       <w:t>s: HTML, CSS, PHP, JavaScript, j</w:t>
                     </w:r>
                     <w:r>
                       <w:rPr>
-                        <w:szCs w:val="20"/>
+                        <w:sz w:val="18"/>
+                        <w:szCs w:val="18"/>
                       </w:rPr>
                       <w:t>Query</w:t>
                     </w:r>
@@ -752,18 +1025,21 @@
                       <w:ind w:left="357" w:hanging="357"/>
                       <w:contextualSpacing/>
                       <w:rPr>
-                        <w:szCs w:val="20"/>
+                        <w:sz w:val="18"/>
+                        <w:szCs w:val="18"/>
                       </w:rPr>
                     </w:pPr>
                     <w:r>
                       <w:rPr>
-                        <w:szCs w:val="20"/>
+                        <w:sz w:val="18"/>
+                        <w:szCs w:val="18"/>
                       </w:rPr>
                       <w:t>Databases: MySQL</w:t>
                     </w:r>
                     <w:r>
                       <w:rPr>
-                        <w:szCs w:val="20"/>
+                        <w:sz w:val="18"/>
+                        <w:szCs w:val="18"/>
                       </w:rPr>
                       <w:t>, SQLite</w:t>
                     </w:r>
@@ -778,36 +1054,17 @@
                       <w:spacing w:after="180" w:line="240" w:lineRule="auto"/>
                       <w:ind w:left="357" w:hanging="357"/>
                       <w:contextualSpacing/>
+                      <w:rPr>
+                        <w:sz w:val="18"/>
+                        <w:szCs w:val="18"/>
+                      </w:rPr>
                     </w:pPr>
                     <w:r>
                       <w:rPr>
-                        <w:szCs w:val="20"/>
+                        <w:sz w:val="18"/>
+                        <w:szCs w:val="18"/>
                       </w:rPr>
-                      <w:t>Operating Systems: Mac</w:t>
-                    </w:r>
-                    <w:r>
-                      <w:rPr>
-                        <w:szCs w:val="20"/>
-                      </w:rPr>
-                      <w:t xml:space="preserve"> </w:t>
-                    </w:r>
-                    <w:r>
-                      <w:rPr>
-                        <w:szCs w:val="20"/>
-                      </w:rPr>
-                      <w:t>OS</w:t>
-                    </w:r>
-                    <w:r>
-                      <w:rPr>
-                        <w:szCs w:val="20"/>
-                      </w:rPr>
-                      <w:t xml:space="preserve"> </w:t>
-                    </w:r>
-                    <w:r>
-                      <w:rPr>
-                        <w:szCs w:val="20"/>
-                      </w:rPr>
-                      <w:t>X, Linux (Ubuntu), Windows</w:t>
+                      <w:t>Operating Systems: Mac OS X, Linux (Ubuntu), Windows</w:t>
                     </w:r>
                   </w:p>
                   <w:p>
@@ -817,13 +1074,14 @@
                         <w:ilvl w:val="0"/>
                         <w:numId w:val="11"/>
                       </w:numPr>
-                      <w:spacing w:after="180" w:line="240" w:lineRule="auto"/>
+                      <w:spacing w:after="0" w:line="240" w:lineRule="auto"/>
                       <w:ind w:left="357" w:hanging="357"/>
                       <w:contextualSpacing/>
                     </w:pPr>
                     <w:r>
                       <w:rPr>
-                        <w:szCs w:val="20"/>
+                        <w:sz w:val="18"/>
+                        <w:szCs w:val="18"/>
                       </w:rPr>
                       <w:t>Mobile: Android SDK</w:t>
                     </w:r>
@@ -842,7 +1100,7 @@
     </w:p>
     <w:tbl>
       <w:tblPr>
-        <w:tblW w:w="0" w:type="auto"/>
+        <w:tblW w:w="10787" w:type="dxa"/>
         <w:tblLayout w:type="fixed"/>
         <w:tblCellMar>
           <w:left w:w="0" w:type="dxa"/>
@@ -852,10 +1110,13 @@
       </w:tblPr>
       <w:tblGrid>
         <w:gridCol w:w="173"/>
-        <w:gridCol w:w="352"/>
-        <w:gridCol w:w="10275"/>
+        <w:gridCol w:w="351"/>
+        <w:gridCol w:w="10263"/>
       </w:tblGrid>
       <w:tr>
+        <w:trPr>
+          <w:trHeight w:val="2441"/>
+        </w:trPr>
         <w:tc>
           <w:tcPr>
             <w:tcW w:w="173" w:type="dxa"/>
@@ -865,19 +1126,30 @@
         </w:tc>
         <w:tc>
           <w:tcPr>
-            <w:tcW w:w="352" w:type="dxa"/>
+            <w:tcW w:w="351" w:type="dxa"/>
           </w:tcPr>
           <w:p/>
         </w:tc>
         <w:tc>
           <w:tcPr>
-            <w:tcW w:w="10275" w:type="dxa"/>
+            <w:tcW w:w="10263" w:type="dxa"/>
           </w:tcPr>
           <w:p>
             <w:pPr>
               <w:pStyle w:val="Heading1"/>
+              <w:spacing w:after="0"/>
+              <w:rPr>
+                <w:sz w:val="22"/>
+                <w:szCs w:val="22"/>
+                <w:u w:val="single"/>
+              </w:rPr>
             </w:pPr>
             <w:r>
+              <w:rPr>
+                <w:sz w:val="22"/>
+                <w:szCs w:val="22"/>
+                <w:u w:val="single"/>
+              </w:rPr>
               <w:t>Projects</w:t>
             </w:r>
           </w:p>
@@ -885,6 +1157,8 @@
             <w:sdtPr>
               <w:rPr>
                 <w:b/>
+                <w:sz w:val="18"/>
+                <w:szCs w:val="18"/>
               </w:rPr>
               <w:id w:val="-67046498"/>
               <w:placeholder>
@@ -894,6 +1168,8 @@
             <w:sdtEndPr>
               <w:rPr>
                 <w:b w:val="0"/>
+                <w:sz w:val="20"/>
+                <w:szCs w:val="22"/>
               </w:rPr>
             </w:sdtEndPr>
             <w:sdtContent>
@@ -904,17 +1180,23 @@
                   <w:contextualSpacing/>
                   <w:rPr>
                     <w:b/>
+                    <w:sz w:val="18"/>
+                    <w:szCs w:val="18"/>
                   </w:rPr>
                 </w:pPr>
                 <w:r>
                   <w:rPr>
                     <w:b/>
+                    <w:sz w:val="18"/>
+                    <w:szCs w:val="18"/>
                   </w:rPr>
                   <w:t>Contextual Search Engine for educational video lectures</w:t>
                 </w:r>
                 <w:r>
                   <w:rPr>
                     <w:b/>
+                    <w:sz w:val="18"/>
+                    <w:szCs w:val="18"/>
                   </w:rPr>
                   <w:t xml:space="preserve">          Duration: 9 months</w:t>
                 </w:r>
@@ -930,40 +1212,18 @@
                   <w:rPr>
                     <w:rFonts w:cs="Verdana"/>
                     <w:color w:val="262626"/>
-                    <w:szCs w:val="20"/>
+                    <w:sz w:val="18"/>
+                    <w:szCs w:val="18"/>
                   </w:rPr>
                 </w:pPr>
                 <w:r>
                   <w:rPr>
                     <w:rFonts w:cs="Verdana"/>
                     <w:color w:val="262626"/>
-                    <w:szCs w:val="20"/>
+                    <w:sz w:val="18"/>
+                    <w:szCs w:val="18"/>
                   </w:rPr>
-                  <w:t>The main vision of the project was</w:t>
-                </w:r>
-                <w:r>
-                  <w:rPr>
-                    <w:rFonts w:cs="Verdana"/>
-                    <w:color w:val="262626"/>
-                    <w:szCs w:val="20"/>
-                  </w:rPr>
-                  <w:t xml:space="preserve"> to make videos as easy as text. To make videos search-able as one would search a text document. To skim through videos as one would skim through</w:t>
-                </w:r>
-                <w:r>
-                  <w:rPr>
-                    <w:rFonts w:cs="Verdana"/>
-                    <w:color w:val="262626"/>
-                    <w:szCs w:val="20"/>
-                  </w:rPr>
-                  <w:t xml:space="preserve"> a text document. Our purpose was</w:t>
-                </w:r>
-                <w:r>
-                  <w:rPr>
-                    <w:rFonts w:cs="Verdana"/>
-                    <w:color w:val="262626"/>
-                    <w:szCs w:val="20"/>
-                  </w:rPr>
-                  <w:t xml:space="preserve"> to make editing, re-purposing videos as easy as text. </w:t>
+                  <w:t xml:space="preserve">The main vision of the project was to make videos as easy as text. To make videos search-able as one would search a text document. To skim through videos as one would skim through a text document. Our purpose was to make editing, re-purposing videos as easy as text. </w:t>
                 </w:r>
                 <w:r>
                   <w:rPr>
@@ -971,7 +1231,8 @@
                     <w:b/>
                     <w:bCs/>
                     <w:color w:val="262626"/>
-                    <w:szCs w:val="20"/>
+                    <w:sz w:val="18"/>
+                    <w:szCs w:val="18"/>
                   </w:rPr>
                   <w:t>Videos are the new text.</w:t>
                 </w:r>
@@ -989,8 +1250,26 @@
               <w:p>
                 <w:pPr>
                   <w:pStyle w:val="BodyText"/>
-                  <w:spacing w:line="240" w:lineRule="auto"/>
-                  <w:contextualSpacing/>
+                  <w:spacing w:after="0" w:line="240" w:lineRule="auto"/>
+                  <w:rPr>
+                    <w:b/>
+                    <w:sz w:val="18"/>
+                    <w:szCs w:val="18"/>
+                  </w:rPr>
+                </w:pPr>
+                <w:r>
+                  <w:rPr>
+                    <w:b/>
+                    <w:sz w:val="18"/>
+                    <w:szCs w:val="18"/>
+                  </w:rPr>
+                  <w:t>Weenix Kernel                                                                                  Duration: 3 months</w:t>
+                </w:r>
+              </w:p>
+              <w:p>
+                <w:pPr>
+                  <w:pStyle w:val="BodyText"/>
+                  <w:spacing w:after="0" w:line="240" w:lineRule="auto"/>
                   <w:rPr>
                     <w:b/>
                   </w:rPr>
@@ -998,146 +1277,147 @@
                 <w:r>
                   <w:rPr>
                     <w:b/>
-                  </w:rPr>
-                  <w:t>Text Messaging Portal for Test score notifications</w:t>
-                </w:r>
-                <w:r>
-                  <w:rPr>
-                    <w:b/>
-                  </w:rPr>
-                  <w:t xml:space="preserve">                         Duration: 3 months</w:t>
-                </w:r>
-              </w:p>
-              <w:p>
-                <w:pPr>
-                  <w:pStyle w:val="BodyText"/>
-                  <w:spacing w:line="240" w:lineRule="auto"/>
-                </w:pPr>
-                <w:r>
-                  <w:t>A messaging portal built using REST SMS api’s used for notifying the test scores of the students. The test scores were formatted and sent as a text message to the registered mobile number</w:t>
-                </w:r>
-                <w:r>
-                  <w:t>s</w:t>
-                </w:r>
-                <w:r>
-                  <w:t xml:space="preserve"> with the portal.</w:t>
-                </w:r>
-              </w:p>
-              <w:p>
-                <w:pPr>
-                  <w:pStyle w:val="BodyText"/>
-                  <w:spacing w:line="240" w:lineRule="auto"/>
-                </w:pPr>
-              </w:p>
-              <w:p>
-                <w:pPr>
-                  <w:pStyle w:val="BodyText"/>
-                  <w:spacing w:line="240" w:lineRule="auto"/>
-                  <w:rPr>
-                    <w:b/>
-                  </w:rPr>
-                </w:pPr>
-                <w:r>
-                  <w:rPr>
-                    <w:b/>
-                  </w:rPr>
-                  <w:t xml:space="preserve">Weenix Kernel </w:t>
-                </w:r>
-                <w:r>
-                  <w:rPr>
-                    <w:b/>
-                  </w:rPr>
-                  <w:t xml:space="preserve">                                                                                 Duration: 3 months</w:t>
-                </w:r>
-              </w:p>
-              <w:p>
-                <w:pPr>
-                  <w:pStyle w:val="BodyText"/>
-                  <w:spacing w:line="240" w:lineRule="auto"/>
-                  <w:rPr>
-                    <w:b/>
-                  </w:rPr>
-                </w:pPr>
-                <w:r>
-                  <w:rPr>
-                    <w:b/>
+                    <w:sz w:val="18"/>
+                    <w:szCs w:val="18"/>
                   </w:rPr>
                   <w:t>(</w:t>
                 </w:r>
                 <w:r>
                   <w:rPr>
                     <w:b/>
+                    <w:sz w:val="18"/>
+                    <w:szCs w:val="18"/>
                   </w:rPr>
                   <w:t>i)</w:t>
                 </w:r>
                 <w:r>
                   <w:rPr>
                     <w:b/>
+                    <w:sz w:val="18"/>
+                    <w:szCs w:val="18"/>
                   </w:rPr>
                   <w:t xml:space="preserve"> </w:t>
                 </w:r>
                 <w:r>
                   <w:rPr>
                     <w:b/>
+                    <w:sz w:val="18"/>
+                    <w:szCs w:val="18"/>
                   </w:rPr>
                   <w:t>Processes, Threads and Synchronization primitives</w:t>
                 </w:r>
                 <w:r>
                   <w:rPr>
                     <w:b/>
+                    <w:sz w:val="18"/>
+                    <w:szCs w:val="18"/>
+                  </w:rPr>
+                  <w:t>:</w:t>
+                </w:r>
+                <w:r>
+                  <w:rPr>
+                    <w:sz w:val="18"/>
+                    <w:szCs w:val="18"/>
                   </w:rPr>
                   <w:t xml:space="preserve"> </w:t>
+                </w:r>
+                <w:r>
+                  <w:rPr>
+                    <w:sz w:val="18"/>
+                    <w:szCs w:val="18"/>
+                  </w:rPr>
+                  <w:t xml:space="preserve">Built </w:t>
+                </w:r>
+                <w:r>
+                  <w:rPr>
+                    <w:sz w:val="18"/>
+                    <w:szCs w:val="18"/>
+                  </w:rPr>
+                  <w:t>basic building blocks for the Weenix operating system: threads, processes, and synchronization primitives (mutexes) and the scheduler.</w:t>
                 </w:r>
               </w:p>
               <w:p>
                 <w:pPr>
                   <w:pStyle w:val="BodyText"/>
-                  <w:spacing w:line="240" w:lineRule="auto"/>
+                  <w:spacing w:after="0" w:line="240" w:lineRule="auto"/>
+                  <w:rPr>
+                    <w:sz w:val="18"/>
+                    <w:szCs w:val="18"/>
+                  </w:rPr>
                 </w:pPr>
                 <w:r>
-                  <w:t>Working on basic building blocks for the Weenix operating system: threads, processes, and synchronization primitives (mutexes</w:t>
+                  <w:rPr>
+                    <w:b/>
+                    <w:sz w:val="18"/>
+                    <w:szCs w:val="18"/>
+                  </w:rPr>
+                  <w:t>(ii) Implementation of the Virtual File System</w:t>
                 </w:r>
-                <w:bookmarkStart w:id="0" w:name="_GoBack"/>
-                <w:bookmarkEnd w:id="0"/>
                 <w:r>
-                  <w:t>) and the scheduler.</w:t>
+                  <w:rPr>
+                    <w:b/>
+                    <w:sz w:val="18"/>
+                    <w:szCs w:val="18"/>
+                  </w:rPr>
+                  <w:t xml:space="preserve">: </w:t>
+                </w:r>
+                <w:r>
+                  <w:rPr>
+                    <w:sz w:val="18"/>
+                    <w:szCs w:val="18"/>
+                  </w:rPr>
+                  <w:t xml:space="preserve">Working on building a common interface between the operating system kernel and the various </w:t>
+                </w:r>
+                <w:r>
+                  <w:rPr>
+                    <w:sz w:val="18"/>
+                    <w:szCs w:val="18"/>
+                  </w:rPr>
+                  <w:t xml:space="preserve">underlying </w:t>
+                </w:r>
+                <w:r>
+                  <w:rPr>
+                    <w:sz w:val="18"/>
+                    <w:szCs w:val="18"/>
+                  </w:rPr>
+                  <w:br w:type="page"/>
+                  <w:t xml:space="preserve">file systems (AFS and the S5FS file systems). As a part of the project various system calls like open, read, write, lookup, etc. were </w:t>
+                </w:r>
+                <w:r>
+                  <w:rPr>
+                    <w:sz w:val="18"/>
+                    <w:szCs w:val="18"/>
+                  </w:rPr>
+                  <w:t xml:space="preserve">also </w:t>
+                </w:r>
+                <w:r>
+                  <w:rPr>
+                    <w:sz w:val="18"/>
+                    <w:szCs w:val="18"/>
+                  </w:rPr>
+                  <w:t>implemented.</w:t>
                 </w:r>
               </w:p>
               <w:p>
                 <w:pPr>
                   <w:pStyle w:val="BodyText"/>
-                  <w:spacing w:line="240" w:lineRule="auto"/>
+                  <w:tabs>
+                    <w:tab w:val="left" w:pos="3459"/>
+                  </w:tabs>
+                  <w:spacing w:after="0" w:line="240" w:lineRule="auto"/>
                   <w:rPr>
                     <w:b/>
+                    <w:sz w:val="18"/>
+                    <w:szCs w:val="18"/>
                   </w:rPr>
                 </w:pPr>
                 <w:r>
                   <w:rPr>
                     <w:b/>
+                    <w:sz w:val="18"/>
+                    <w:szCs w:val="18"/>
                   </w:rPr>
-                  <w:t>(ii) Implementation of the Virtual File System</w:t>
-                </w:r>
-              </w:p>
-              <w:p>
-                <w:pPr>
-                  <w:pStyle w:val="BodyText"/>
-                  <w:spacing w:line="240" w:lineRule="auto"/>
-                </w:pPr>
-                <w:r>
-                  <w:t xml:space="preserve">Working on building a common interface between the operating system kernel and the various </w:t>
-                </w:r>
-                <w:r>
-                  <w:t xml:space="preserve">underlying </w:t>
-                </w:r>
-                <w:r>
-                  <w:br w:type="page"/>
-                  <w:t xml:space="preserve">file systems (AFS and the S5FS file systems). As a part of the project various system calls like open, read, write, lookup, etc. were </w:t>
-                </w:r>
-                <w:r>
-                  <w:t xml:space="preserve">also </w:t>
-                </w:r>
-                <w:r>
-                  <w:t>implemented.</w:t>
+                  <w:tab/>
                 </w:r>
               </w:p>
               <w:p>
@@ -1147,85 +1427,35 @@
                   <w:contextualSpacing/>
                   <w:rPr>
                     <w:b/>
+                    <w:sz w:val="18"/>
+                    <w:szCs w:val="18"/>
                   </w:rPr>
-                </w:pPr>
-              </w:p>
-              <w:p>
-                <w:pPr>
-                  <w:pStyle w:val="BodyText"/>
-                  <w:spacing w:line="240" w:lineRule="auto"/>
-                  <w:contextualSpacing/>
                 </w:pPr>
                 <w:r>
                   <w:rPr>
                     <w:b/>
+                    <w:sz w:val="18"/>
+                    <w:szCs w:val="18"/>
                   </w:rPr>
-                  <w:t>GupShup – A group chat application</w:t>
-                </w:r>
-                <w:r>
-                  <w:t xml:space="preserve"> </w:t>
-                </w:r>
-                <w:r>
-                  <w:t xml:space="preserve">                                          </w:t>
-                </w:r>
-                <w:r>
-                  <w:rPr>
-                    <w:b/>
-                  </w:rPr>
-                  <w:t xml:space="preserve"> Duration: 1month</w:t>
-                </w:r>
-                <w:r>
-                  <w:t xml:space="preserve"> </w:t>
+                  <w:t>Text Messaging Portal for Test score notifications                         Duration: 3 months</w:t>
                 </w:r>
               </w:p>
               <w:p>
                 <w:pPr>
                   <w:pStyle w:val="BodyText"/>
-                </w:pPr>
-                <w:r>
-                  <w:t xml:space="preserve">A hobby </w:t>
-                </w:r>
-                <w:r>
-                  <w:t>project, which</w:t>
-                </w:r>
-                <w:r>
-                  <w:t xml:space="preserve"> I pursued during summer. It’s a simple group </w:t>
-                </w:r>
-                <w:r>
-                  <w:t>chat application built using node.js</w:t>
-                </w:r>
-              </w:p>
-              <w:p>
-                <w:pPr>
-                  <w:pStyle w:val="BodyText"/>
-                  <w:spacing w:line="240" w:lineRule="auto"/>
+                  <w:spacing w:after="0" w:line="240" w:lineRule="auto"/>
                   <w:contextualSpacing/>
+                  <w:rPr>
+                    <w:sz w:val="18"/>
+                    <w:szCs w:val="18"/>
+                  </w:rPr>
                 </w:pPr>
                 <w:r>
                   <w:rPr>
-                    <w:b/>
+                    <w:sz w:val="18"/>
+                    <w:szCs w:val="18"/>
                   </w:rPr>
-                  <w:t>Tambola</w:t>
-                </w:r>
-                <w:r>
-                  <w:rPr>
-                    <w:b/>
-                  </w:rPr>
-                  <w:t xml:space="preserve">                                                                                            Duration: 1month</w:t>
-                </w:r>
-              </w:p>
-              <w:p>
-                <w:pPr>
-                  <w:pStyle w:val="BodyText"/>
-                </w:pPr>
-                <w:r>
-                  <w:t xml:space="preserve">This is a </w:t>
-                </w:r>
-                <w:r>
-                  <w:t xml:space="preserve">console </w:t>
-                </w:r>
-                <w:r>
-                  <w:t xml:space="preserve">python application for playing the popular game tambola. </w:t>
+                  <w:t>A messaging portal built using REST SMS api’s used for notifying the test scores of the students. The test scores were formatted and sent as a text message to the registered mobile numbers with the portal.</w:t>
                 </w:r>
               </w:p>
             </w:sdtContent>
@@ -1233,6 +1463,9 @@
         </w:tc>
       </w:tr>
       <w:tr>
+        <w:trPr>
+          <w:trHeight w:val="74"/>
+        </w:trPr>
         <w:tc>
           <w:tcPr>
             <w:tcW w:w="173" w:type="dxa"/>
@@ -1242,18 +1475,19 @@
         </w:tc>
         <w:tc>
           <w:tcPr>
-            <w:tcW w:w="352" w:type="dxa"/>
+            <w:tcW w:w="351" w:type="dxa"/>
           </w:tcPr>
           <w:p/>
         </w:tc>
         <w:tc>
           <w:tcPr>
-            <w:tcW w:w="10275" w:type="dxa"/>
+            <w:tcW w:w="10263" w:type="dxa"/>
           </w:tcPr>
           <w:p>
             <w:pPr>
               <w:pStyle w:val="Heading1"/>
-              <w:spacing w:before="0"/>
+              <w:spacing w:before="100" w:beforeAutospacing="1" w:after="0"/>
+              <w:contextualSpacing/>
             </w:pPr>
           </w:p>
         </w:tc>
@@ -1261,12 +1495,13 @@
     </w:tbl>
     <w:p>
       <w:pPr>
-        <w:spacing w:line="240" w:lineRule="auto"/>
-      </w:pPr>
-    </w:p>
-    <w:p>
-      <w:pPr>
-        <w:spacing w:line="240" w:lineRule="auto"/>
+        <w:pStyle w:val="Heading1"/>
+        <w:spacing w:after="0"/>
+        <w:ind w:left="-142" w:firstLine="142"/>
+        <w:rPr>
+          <w:sz w:val="20"/>
+          <w:szCs w:val="20"/>
+        </w:rPr>
       </w:pPr>
     </w:p>
     <w:tbl>
@@ -1285,12 +1520,19 @@
         <w:gridCol w:w="10275"/>
       </w:tblGrid>
       <w:tr>
+        <w:trPr>
+          <w:trHeight w:val="1297"/>
+        </w:trPr>
         <w:tc>
           <w:tcPr>
             <w:tcW w:w="173" w:type="dxa"/>
             <w:shd w:val="clear" w:color="auto" w:fill="B2B2B2" w:themeFill="accent2"/>
           </w:tcPr>
-          <w:p/>
+          <w:p>
+            <w:pPr>
+              <w:spacing w:line="240" w:lineRule="auto"/>
+            </w:pPr>
+          </w:p>
         </w:tc>
         <w:tc>
           <w:tcPr>
@@ -1305,8 +1547,19 @@
           <w:p>
             <w:pPr>
               <w:pStyle w:val="Heading1"/>
+              <w:spacing w:before="0" w:after="0"/>
+              <w:rPr>
+                <w:sz w:val="20"/>
+                <w:szCs w:val="20"/>
+                <w:u w:val="single"/>
+              </w:rPr>
             </w:pPr>
             <w:r>
+              <w:rPr>
+                <w:sz w:val="20"/>
+                <w:szCs w:val="20"/>
+                <w:u w:val="single"/>
+              </w:rPr>
               <w:t>Other Activities</w:t>
             </w:r>
           </w:p>
@@ -1314,31 +1567,29 @@
             <w:sdtPr>
               <w:id w:val="653800848"/>
               <w:placeholder>
-                <w:docPart w:val="F7681B9811933646827362169F86686A"/>
+                <w:docPart w:val="B46D2B4C0FFC0F47A25B93551C197E03"/>
               </w:placeholder>
             </w:sdtPr>
-            <w:sdtEndPr/>
             <w:sdtContent>
               <w:p>
                 <w:pPr>
                   <w:pStyle w:val="BodyText"/>
                   <w:numPr>
                     <w:ilvl w:val="0"/>
-                    <w:numId w:val="11"/>
+                    <w:numId w:val="15"/>
                   </w:numPr>
-                  <w:spacing w:after="180" w:line="240" w:lineRule="auto"/>
+                  <w:spacing w:after="0" w:line="240" w:lineRule="auto"/>
+                  <w:rPr>
+                    <w:sz w:val="18"/>
+                    <w:szCs w:val="18"/>
+                  </w:rPr>
                 </w:pPr>
                 <w:r>
-                  <w:t>Hel</w:t>
-                </w:r>
-                <w:r>
-                  <w:t xml:space="preserve">d the position of Human Resources Operations Manager </w:t>
-                </w:r>
-                <w:r>
-                  <w:t xml:space="preserve">for the annual techno cultural fest Aatmatrisha held at P E S Institute Of Technology, Bangalore. The role involved people management and </w:t>
-                </w:r>
-                <w:r>
-                  <w:t>hospitality management.</w:t>
+                  <w:rPr>
+                    <w:sz w:val="18"/>
+                    <w:szCs w:val="18"/>
+                  </w:rPr>
+                  <w:t>Held the position of Human Resources Operations Manager for the annual techno cultural fest Aatmatrisha held at P E S Institute Of Technology, Bangalore. The role involved people management and hospitality management.</w:t>
                 </w:r>
               </w:p>
               <w:p>
@@ -1346,17 +1597,27 @@
                   <w:pStyle w:val="BodyText"/>
                   <w:numPr>
                     <w:ilvl w:val="0"/>
-                    <w:numId w:val="11"/>
+                    <w:numId w:val="15"/>
                   </w:numPr>
-                  <w:spacing w:after="180" w:line="240" w:lineRule="auto"/>
+                  <w:spacing w:after="0" w:line="240" w:lineRule="auto"/>
+                  <w:rPr>
+                    <w:sz w:val="18"/>
+                    <w:szCs w:val="18"/>
+                  </w:rPr>
                 </w:pPr>
                 <w:r>
+                  <w:rPr>
+                    <w:sz w:val="18"/>
+                    <w:szCs w:val="18"/>
+                  </w:rPr>
                   <w:t xml:space="preserve">Technical Blogger at </w:t>
                 </w:r>
                 <w:hyperlink r:id="rId8" w:history="1">
                   <w:r>
                     <w:rPr>
                       <w:rStyle w:val="Hyperlink"/>
+                      <w:sz w:val="18"/>
+                      <w:szCs w:val="18"/>
                     </w:rPr>
                     <w:t>http://pradeepnayak.in</w:t>
                   </w:r>
@@ -1367,35 +1628,55 @@
                   <w:pStyle w:val="BodyText"/>
                   <w:numPr>
                     <w:ilvl w:val="0"/>
-                    <w:numId w:val="11"/>
+                    <w:numId w:val="15"/>
                   </w:numPr>
-                  <w:spacing w:after="180" w:line="240" w:lineRule="auto"/>
+                  <w:spacing w:after="0" w:line="240" w:lineRule="auto"/>
+                  <w:rPr>
+                    <w:sz w:val="18"/>
+                    <w:szCs w:val="18"/>
+                  </w:rPr>
                 </w:pPr>
                 <w:r>
+                  <w:rPr>
+                    <w:sz w:val="18"/>
+                    <w:szCs w:val="18"/>
+                  </w:rPr>
                   <w:t xml:space="preserve">Social coder on github: </w:t>
                 </w:r>
                 <w:hyperlink r:id="rId9" w:history="1">
                   <w:r>
                     <w:rPr>
                       <w:rStyle w:val="Hyperlink"/>
+                      <w:sz w:val="18"/>
+                      <w:szCs w:val="18"/>
                     </w:rPr>
                     <w:t>http://github.com/pradeep1288</w:t>
                   </w:r>
                 </w:hyperlink>
                 <w:r>
+                  <w:rPr>
+                    <w:sz w:val="18"/>
+                    <w:szCs w:val="18"/>
+                  </w:rPr>
                   <w:t xml:space="preserve"> </w:t>
                 </w:r>
               </w:p>
               <w:p>
                 <w:pPr>
-                  <w:pStyle w:val="BodyText"/>
-                  <w:numPr>
-                    <w:ilvl w:val="0"/>
-                    <w:numId w:val="11"/>
-                  </w:numPr>
-                  <w:spacing w:after="180" w:line="240" w:lineRule="auto"/>
+                  <w:spacing w:line="240" w:lineRule="auto"/>
                 </w:pPr>
                 <w:r>
+                  <w:rPr>
+                    <w:sz w:val="18"/>
+                    <w:szCs w:val="18"/>
+                  </w:rPr>
+                  <w:t xml:space="preserve">-      </w:t>
+                </w:r>
+                <w:r>
+                  <w:rPr>
+                    <w:sz w:val="18"/>
+                    <w:szCs w:val="18"/>
+                  </w:rPr>
                   <w:t>Photography</w:t>
                 </w:r>
               </w:p>
@@ -1409,11 +1690,16 @@
         <w:spacing w:line="240" w:lineRule="auto"/>
       </w:pPr>
     </w:p>
+    <w:p>
+      <w:pPr>
+        <w:spacing w:line="240" w:lineRule="auto"/>
+      </w:pPr>
+    </w:p>
     <w:sectPr>
       <w:footerReference w:type="default" r:id="rId10"/>
       <w:headerReference w:type="first" r:id="rId11"/>
       <w:pgSz w:w="12240" w:h="15840"/>
-      <w:pgMar w:top="720" w:right="720" w:bottom="720" w:left="720" w:header="720" w:footer="720" w:gutter="0"/>
+      <w:pgMar w:top="11" w:right="720" w:bottom="0" w:left="720" w:header="720" w:footer="720" w:gutter="0"/>
       <w:cols w:space="720"/>
       <w:titlePg/>
       <w:docGrid w:linePitch="360"/>
@@ -1508,106 +1794,206 @@
   <w:p>
     <w:pPr>
       <w:pStyle w:val="Title"/>
+      <w:rPr>
+        <w:sz w:val="32"/>
+        <w:szCs w:val="32"/>
+      </w:rPr>
     </w:pPr>
     <w:r>
+      <w:rPr>
+        <w:sz w:val="32"/>
+        <w:szCs w:val="32"/>
+      </w:rPr>
       <w:fldChar w:fldCharType="begin"/>
     </w:r>
     <w:r>
+      <w:rPr>
+        <w:sz w:val="32"/>
+        <w:szCs w:val="32"/>
+      </w:rPr>
       <w:instrText xml:space="preserve"> PLACEHOLDER </w:instrText>
     </w:r>
     <w:r>
+      <w:rPr>
+        <w:sz w:val="32"/>
+        <w:szCs w:val="32"/>
+      </w:rPr>
       <w:fldChar w:fldCharType="begin"/>
     </w:r>
     <w:r>
+      <w:rPr>
+        <w:sz w:val="32"/>
+        <w:szCs w:val="32"/>
+      </w:rPr>
       <w:instrText xml:space="preserve"> IF </w:instrText>
     </w:r>
     <w:r>
+      <w:rPr>
+        <w:sz w:val="32"/>
+        <w:szCs w:val="32"/>
+      </w:rPr>
       <w:fldChar w:fldCharType="begin"/>
     </w:r>
     <w:r>
+      <w:rPr>
+        <w:sz w:val="32"/>
+        <w:szCs w:val="32"/>
+      </w:rPr>
       <w:instrText xml:space="preserve"> USERNAME </w:instrText>
     </w:r>
     <w:r>
+      <w:rPr>
+        <w:sz w:val="32"/>
+        <w:szCs w:val="32"/>
+      </w:rPr>
       <w:fldChar w:fldCharType="separate"/>
     </w:r>
     <w:r>
       <w:rPr>
         <w:noProof/>
+        <w:sz w:val="32"/>
+        <w:szCs w:val="32"/>
       </w:rPr>
       <w:instrText>Pradeep Nayak</w:instrText>
     </w:r>
     <w:r>
       <w:rPr>
         <w:noProof/>
+        <w:sz w:val="32"/>
+        <w:szCs w:val="32"/>
       </w:rPr>
       <w:fldChar w:fldCharType="end"/>
     </w:r>
     <w:r>
+      <w:rPr>
+        <w:sz w:val="32"/>
+        <w:szCs w:val="32"/>
+      </w:rPr>
       <w:instrText xml:space="preserve">="" "[Your Name]" </w:instrText>
     </w:r>
     <w:r>
+      <w:rPr>
+        <w:sz w:val="32"/>
+        <w:szCs w:val="32"/>
+      </w:rPr>
       <w:fldChar w:fldCharType="begin"/>
     </w:r>
     <w:r>
+      <w:rPr>
+        <w:sz w:val="32"/>
+        <w:szCs w:val="32"/>
+      </w:rPr>
       <w:instrText xml:space="preserve"> USERNAME </w:instrText>
     </w:r>
     <w:r>
+      <w:rPr>
+        <w:sz w:val="32"/>
+        <w:szCs w:val="32"/>
+      </w:rPr>
       <w:fldChar w:fldCharType="separate"/>
     </w:r>
     <w:r>
       <w:rPr>
         <w:noProof/>
+        <w:sz w:val="32"/>
+        <w:szCs w:val="32"/>
       </w:rPr>
       <w:instrText>Pradeep Nayak</w:instrText>
     </w:r>
     <w:r>
       <w:rPr>
         <w:noProof/>
+        <w:sz w:val="32"/>
+        <w:szCs w:val="32"/>
       </w:rPr>
       <w:fldChar w:fldCharType="end"/>
     </w:r>
     <w:r>
+      <w:rPr>
+        <w:sz w:val="32"/>
+        <w:szCs w:val="32"/>
+      </w:rPr>
       <w:fldChar w:fldCharType="separate"/>
     </w:r>
     <w:r>
       <w:rPr>
         <w:noProof/>
+        <w:sz w:val="32"/>
+        <w:szCs w:val="32"/>
       </w:rPr>
       <w:instrText>Pradeep Nayak</w:instrText>
     </w:r>
     <w:r>
+      <w:rPr>
+        <w:sz w:val="32"/>
+        <w:szCs w:val="32"/>
+      </w:rPr>
       <w:fldChar w:fldCharType="end"/>
     </w:r>
     <w:r>
+      <w:rPr>
+        <w:sz w:val="32"/>
+        <w:szCs w:val="32"/>
+      </w:rPr>
       <w:instrText xml:space="preserve"> \* MERGEFORMAT</w:instrText>
     </w:r>
     <w:r>
+      <w:rPr>
+        <w:sz w:val="32"/>
+        <w:szCs w:val="32"/>
+      </w:rPr>
       <w:fldChar w:fldCharType="separate"/>
     </w:r>
     <w:r>
+      <w:rPr>
+        <w:sz w:val="32"/>
+        <w:szCs w:val="32"/>
+      </w:rPr>
       <w:t xml:space="preserve">Pradeep </w:t>
     </w:r>
     <w:r>
       <w:rPr>
         <w:noProof/>
+        <w:sz w:val="32"/>
+        <w:szCs w:val="32"/>
       </w:rPr>
       <w:t>Nayak</w:t>
     </w:r>
     <w:r>
+      <w:rPr>
+        <w:sz w:val="32"/>
+        <w:szCs w:val="32"/>
+      </w:rPr>
       <w:fldChar w:fldCharType="end"/>
     </w:r>
     <w:r>
+      <w:rPr>
+        <w:sz w:val="32"/>
+        <w:szCs w:val="32"/>
+      </w:rPr>
       <w:t xml:space="preserve"> Udupi Kadbet</w:t>
     </w:r>
   </w:p>
   <w:p>
     <w:pPr>
       <w:pStyle w:val="ContactDetails"/>
+      <w:rPr>
+        <w:sz w:val="20"/>
+        <w:szCs w:val="20"/>
+      </w:rPr>
     </w:pPr>
     <w:r>
+      <w:rPr>
+        <w:sz w:val="20"/>
+        <w:szCs w:val="20"/>
+      </w:rPr>
       <w:t>2821 S Hoover St, Apt #202, Los Angeles, California 90007</w:t>
     </w:r>
     <w:r>
+      <w:rPr>
+        <w:sz w:val="20"/>
+        <w:szCs w:val="20"/>
+      </w:rPr>
       <w:br/>
       <w:t>Phone: 213-400-9221 E-Mail: udupikad@usc.edu</w:t>
     </w:r>
@@ -1813,6 +2199,118 @@
     </w:lvl>
   </w:abstractNum>
   <w:abstractNum w:abstractNumId="10">
+    <w:nsid w:val="02605230"/>
+    <w:multiLevelType w:val="multilevel"/>
+    <w:tmpl w:val="9780B6BC"/>
+    <w:lvl w:ilvl="0">
+      <w:numFmt w:val="bullet"/>
+      <w:lvlText w:val="-"/>
+      <w:lvlJc w:val="left"/>
+      <w:pPr>
+        <w:ind w:left="360" w:hanging="360"/>
+      </w:pPr>
+      <w:rPr>
+        <w:rFonts w:ascii="Cambria" w:eastAsiaTheme="minorEastAsia" w:hAnsi="Cambria" w:cstheme="minorBidi" w:hint="default"/>
+      </w:rPr>
+    </w:lvl>
+    <w:lvl w:ilvl="1">
+      <w:start w:val="1"/>
+      <w:numFmt w:val="bullet"/>
+      <w:lvlText w:val="o"/>
+      <w:lvlJc w:val="left"/>
+      <w:pPr>
+        <w:ind w:left="1080" w:hanging="360"/>
+      </w:pPr>
+      <w:rPr>
+        <w:rFonts w:ascii="Courier New" w:hAnsi="Courier New" w:hint="default"/>
+      </w:rPr>
+    </w:lvl>
+    <w:lvl w:ilvl="2">
+      <w:start w:val="1"/>
+      <w:numFmt w:val="bullet"/>
+      <w:lvlText w:val=""/>
+      <w:lvlJc w:val="left"/>
+      <w:pPr>
+        <w:ind w:left="1800" w:hanging="360"/>
+      </w:pPr>
+      <w:rPr>
+        <w:rFonts w:ascii="Wingdings" w:hAnsi="Wingdings" w:hint="default"/>
+      </w:rPr>
+    </w:lvl>
+    <w:lvl w:ilvl="3">
+      <w:start w:val="1"/>
+      <w:numFmt w:val="bullet"/>
+      <w:lvlText w:val=""/>
+      <w:lvlJc w:val="left"/>
+      <w:pPr>
+        <w:ind w:left="2520" w:hanging="360"/>
+      </w:pPr>
+      <w:rPr>
+        <w:rFonts w:ascii="Symbol" w:hAnsi="Symbol" w:hint="default"/>
+      </w:rPr>
+    </w:lvl>
+    <w:lvl w:ilvl="4">
+      <w:start w:val="1"/>
+      <w:numFmt w:val="bullet"/>
+      <w:lvlText w:val="o"/>
+      <w:lvlJc w:val="left"/>
+      <w:pPr>
+        <w:ind w:left="3240" w:hanging="360"/>
+      </w:pPr>
+      <w:rPr>
+        <w:rFonts w:ascii="Courier New" w:hAnsi="Courier New" w:hint="default"/>
+      </w:rPr>
+    </w:lvl>
+    <w:lvl w:ilvl="5">
+      <w:start w:val="1"/>
+      <w:numFmt w:val="bullet"/>
+      <w:lvlText w:val=""/>
+      <w:lvlJc w:val="left"/>
+      <w:pPr>
+        <w:ind w:left="3960" w:hanging="360"/>
+      </w:pPr>
+      <w:rPr>
+        <w:rFonts w:ascii="Wingdings" w:hAnsi="Wingdings" w:hint="default"/>
+      </w:rPr>
+    </w:lvl>
+    <w:lvl w:ilvl="6">
+      <w:start w:val="1"/>
+      <w:numFmt w:val="bullet"/>
+      <w:lvlText w:val=""/>
+      <w:lvlJc w:val="left"/>
+      <w:pPr>
+        <w:ind w:left="4680" w:hanging="360"/>
+      </w:pPr>
+      <w:rPr>
+        <w:rFonts w:ascii="Symbol" w:hAnsi="Symbol" w:hint="default"/>
+      </w:rPr>
+    </w:lvl>
+    <w:lvl w:ilvl="7">
+      <w:start w:val="1"/>
+      <w:numFmt w:val="bullet"/>
+      <w:lvlText w:val="o"/>
+      <w:lvlJc w:val="left"/>
+      <w:pPr>
+        <w:ind w:left="5400" w:hanging="360"/>
+      </w:pPr>
+      <w:rPr>
+        <w:rFonts w:ascii="Courier New" w:hAnsi="Courier New" w:hint="default"/>
+      </w:rPr>
+    </w:lvl>
+    <w:lvl w:ilvl="8">
+      <w:start w:val="1"/>
+      <w:numFmt w:val="bullet"/>
+      <w:lvlText w:val=""/>
+      <w:lvlJc w:val="left"/>
+      <w:pPr>
+        <w:ind w:left="6120" w:hanging="360"/>
+      </w:pPr>
+      <w:rPr>
+        <w:rFonts w:ascii="Wingdings" w:hAnsi="Wingdings" w:hint="default"/>
+      </w:rPr>
+    </w:lvl>
+  </w:abstractNum>
+  <w:abstractNum w:abstractNumId="11">
     <w:nsid w:val="42EE6592"/>
     <w:multiLevelType w:val="hybridMultilevel"/>
     <w:tmpl w:val="9780B6BC"/>
@@ -1918,6 +2416,342 @@
       <w:lvlJc w:val="left"/>
       <w:pPr>
         <w:ind w:left="6120" w:hanging="360"/>
+      </w:pPr>
+      <w:rPr>
+        <w:rFonts w:ascii="Wingdings" w:hAnsi="Wingdings" w:hint="default"/>
+      </w:rPr>
+    </w:lvl>
+  </w:abstractNum>
+  <w:abstractNum w:abstractNumId="12">
+    <w:nsid w:val="543D7EB0"/>
+    <w:multiLevelType w:val="multilevel"/>
+    <w:tmpl w:val="9780B6BC"/>
+    <w:lvl w:ilvl="0">
+      <w:numFmt w:val="bullet"/>
+      <w:lvlText w:val="-"/>
+      <w:lvlJc w:val="left"/>
+      <w:pPr>
+        <w:ind w:left="360" w:hanging="360"/>
+      </w:pPr>
+      <w:rPr>
+        <w:rFonts w:ascii="Cambria" w:eastAsiaTheme="minorEastAsia" w:hAnsi="Cambria" w:cstheme="minorBidi" w:hint="default"/>
+      </w:rPr>
+    </w:lvl>
+    <w:lvl w:ilvl="1">
+      <w:start w:val="1"/>
+      <w:numFmt w:val="bullet"/>
+      <w:lvlText w:val="o"/>
+      <w:lvlJc w:val="left"/>
+      <w:pPr>
+        <w:ind w:left="1080" w:hanging="360"/>
+      </w:pPr>
+      <w:rPr>
+        <w:rFonts w:ascii="Courier New" w:hAnsi="Courier New" w:hint="default"/>
+      </w:rPr>
+    </w:lvl>
+    <w:lvl w:ilvl="2">
+      <w:start w:val="1"/>
+      <w:numFmt w:val="bullet"/>
+      <w:lvlText w:val=""/>
+      <w:lvlJc w:val="left"/>
+      <w:pPr>
+        <w:ind w:left="1800" w:hanging="360"/>
+      </w:pPr>
+      <w:rPr>
+        <w:rFonts w:ascii="Wingdings" w:hAnsi="Wingdings" w:hint="default"/>
+      </w:rPr>
+    </w:lvl>
+    <w:lvl w:ilvl="3">
+      <w:start w:val="1"/>
+      <w:numFmt w:val="bullet"/>
+      <w:lvlText w:val=""/>
+      <w:lvlJc w:val="left"/>
+      <w:pPr>
+        <w:ind w:left="2520" w:hanging="360"/>
+      </w:pPr>
+      <w:rPr>
+        <w:rFonts w:ascii="Symbol" w:hAnsi="Symbol" w:hint="default"/>
+      </w:rPr>
+    </w:lvl>
+    <w:lvl w:ilvl="4">
+      <w:start w:val="1"/>
+      <w:numFmt w:val="bullet"/>
+      <w:lvlText w:val="o"/>
+      <w:lvlJc w:val="left"/>
+      <w:pPr>
+        <w:ind w:left="3240" w:hanging="360"/>
+      </w:pPr>
+      <w:rPr>
+        <w:rFonts w:ascii="Courier New" w:hAnsi="Courier New" w:hint="default"/>
+      </w:rPr>
+    </w:lvl>
+    <w:lvl w:ilvl="5">
+      <w:start w:val="1"/>
+      <w:numFmt w:val="bullet"/>
+      <w:lvlText w:val=""/>
+      <w:lvlJc w:val="left"/>
+      <w:pPr>
+        <w:ind w:left="3960" w:hanging="360"/>
+      </w:pPr>
+      <w:rPr>
+        <w:rFonts w:ascii="Wingdings" w:hAnsi="Wingdings" w:hint="default"/>
+      </w:rPr>
+    </w:lvl>
+    <w:lvl w:ilvl="6">
+      <w:start w:val="1"/>
+      <w:numFmt w:val="bullet"/>
+      <w:lvlText w:val=""/>
+      <w:lvlJc w:val="left"/>
+      <w:pPr>
+        <w:ind w:left="4680" w:hanging="360"/>
+      </w:pPr>
+      <w:rPr>
+        <w:rFonts w:ascii="Symbol" w:hAnsi="Symbol" w:hint="default"/>
+      </w:rPr>
+    </w:lvl>
+    <w:lvl w:ilvl="7">
+      <w:start w:val="1"/>
+      <w:numFmt w:val="bullet"/>
+      <w:lvlText w:val="o"/>
+      <w:lvlJc w:val="left"/>
+      <w:pPr>
+        <w:ind w:left="5400" w:hanging="360"/>
+      </w:pPr>
+      <w:rPr>
+        <w:rFonts w:ascii="Courier New" w:hAnsi="Courier New" w:hint="default"/>
+      </w:rPr>
+    </w:lvl>
+    <w:lvl w:ilvl="8">
+      <w:start w:val="1"/>
+      <w:numFmt w:val="bullet"/>
+      <w:lvlText w:val=""/>
+      <w:lvlJc w:val="left"/>
+      <w:pPr>
+        <w:ind w:left="6120" w:hanging="360"/>
+      </w:pPr>
+      <w:rPr>
+        <w:rFonts w:ascii="Wingdings" w:hAnsi="Wingdings" w:hint="default"/>
+      </w:rPr>
+    </w:lvl>
+  </w:abstractNum>
+  <w:abstractNum w:abstractNumId="13">
+    <w:nsid w:val="54D35A2B"/>
+    <w:multiLevelType w:val="multilevel"/>
+    <w:tmpl w:val="9780B6BC"/>
+    <w:lvl w:ilvl="0">
+      <w:numFmt w:val="bullet"/>
+      <w:lvlText w:val="-"/>
+      <w:lvlJc w:val="left"/>
+      <w:pPr>
+        <w:ind w:left="360" w:hanging="360"/>
+      </w:pPr>
+      <w:rPr>
+        <w:rFonts w:ascii="Cambria" w:eastAsiaTheme="minorEastAsia" w:hAnsi="Cambria" w:cstheme="minorBidi" w:hint="default"/>
+      </w:rPr>
+    </w:lvl>
+    <w:lvl w:ilvl="1">
+      <w:start w:val="1"/>
+      <w:numFmt w:val="bullet"/>
+      <w:lvlText w:val="o"/>
+      <w:lvlJc w:val="left"/>
+      <w:pPr>
+        <w:ind w:left="1080" w:hanging="360"/>
+      </w:pPr>
+      <w:rPr>
+        <w:rFonts w:ascii="Courier New" w:hAnsi="Courier New" w:hint="default"/>
+      </w:rPr>
+    </w:lvl>
+    <w:lvl w:ilvl="2">
+      <w:start w:val="1"/>
+      <w:numFmt w:val="bullet"/>
+      <w:lvlText w:val=""/>
+      <w:lvlJc w:val="left"/>
+      <w:pPr>
+        <w:ind w:left="1800" w:hanging="360"/>
+      </w:pPr>
+      <w:rPr>
+        <w:rFonts w:ascii="Wingdings" w:hAnsi="Wingdings" w:hint="default"/>
+      </w:rPr>
+    </w:lvl>
+    <w:lvl w:ilvl="3">
+      <w:start w:val="1"/>
+      <w:numFmt w:val="bullet"/>
+      <w:lvlText w:val=""/>
+      <w:lvlJc w:val="left"/>
+      <w:pPr>
+        <w:ind w:left="2520" w:hanging="360"/>
+      </w:pPr>
+      <w:rPr>
+        <w:rFonts w:ascii="Symbol" w:hAnsi="Symbol" w:hint="default"/>
+      </w:rPr>
+    </w:lvl>
+    <w:lvl w:ilvl="4">
+      <w:start w:val="1"/>
+      <w:numFmt w:val="bullet"/>
+      <w:lvlText w:val="o"/>
+      <w:lvlJc w:val="left"/>
+      <w:pPr>
+        <w:ind w:left="3240" w:hanging="360"/>
+      </w:pPr>
+      <w:rPr>
+        <w:rFonts w:ascii="Courier New" w:hAnsi="Courier New" w:hint="default"/>
+      </w:rPr>
+    </w:lvl>
+    <w:lvl w:ilvl="5">
+      <w:start w:val="1"/>
+      <w:numFmt w:val="bullet"/>
+      <w:lvlText w:val=""/>
+      <w:lvlJc w:val="left"/>
+      <w:pPr>
+        <w:ind w:left="3960" w:hanging="360"/>
+      </w:pPr>
+      <w:rPr>
+        <w:rFonts w:ascii="Wingdings" w:hAnsi="Wingdings" w:hint="default"/>
+      </w:rPr>
+    </w:lvl>
+    <w:lvl w:ilvl="6">
+      <w:start w:val="1"/>
+      <w:numFmt w:val="bullet"/>
+      <w:lvlText w:val=""/>
+      <w:lvlJc w:val="left"/>
+      <w:pPr>
+        <w:ind w:left="4680" w:hanging="360"/>
+      </w:pPr>
+      <w:rPr>
+        <w:rFonts w:ascii="Symbol" w:hAnsi="Symbol" w:hint="default"/>
+      </w:rPr>
+    </w:lvl>
+    <w:lvl w:ilvl="7">
+      <w:start w:val="1"/>
+      <w:numFmt w:val="bullet"/>
+      <w:lvlText w:val="o"/>
+      <w:lvlJc w:val="left"/>
+      <w:pPr>
+        <w:ind w:left="5400" w:hanging="360"/>
+      </w:pPr>
+      <w:rPr>
+        <w:rFonts w:ascii="Courier New" w:hAnsi="Courier New" w:hint="default"/>
+      </w:rPr>
+    </w:lvl>
+    <w:lvl w:ilvl="8">
+      <w:start w:val="1"/>
+      <w:numFmt w:val="bullet"/>
+      <w:lvlText w:val=""/>
+      <w:lvlJc w:val="left"/>
+      <w:pPr>
+        <w:ind w:left="6120" w:hanging="360"/>
+      </w:pPr>
+      <w:rPr>
+        <w:rFonts w:ascii="Wingdings" w:hAnsi="Wingdings" w:hint="default"/>
+      </w:rPr>
+    </w:lvl>
+  </w:abstractNum>
+  <w:abstractNum w:abstractNumId="14">
+    <w:nsid w:val="79365D6A"/>
+    <w:multiLevelType w:val="hybridMultilevel"/>
+    <w:tmpl w:val="CAC81780"/>
+    <w:lvl w:ilvl="0" w:tplc="36560D32">
+      <w:numFmt w:val="bullet"/>
+      <w:lvlText w:val="-"/>
+      <w:lvlJc w:val="left"/>
+      <w:pPr>
+        <w:ind w:left="360" w:hanging="360"/>
+      </w:pPr>
+      <w:rPr>
+        <w:rFonts w:ascii="Cambria" w:eastAsiaTheme="minorEastAsia" w:hAnsi="Cambria" w:cstheme="minorBidi" w:hint="default"/>
+      </w:rPr>
+    </w:lvl>
+    <w:lvl w:ilvl="1" w:tplc="04090003" w:tentative="1">
+      <w:start w:val="1"/>
+      <w:numFmt w:val="bullet"/>
+      <w:lvlText w:val="o"/>
+      <w:lvlJc w:val="left"/>
+      <w:pPr>
+        <w:ind w:left="1440" w:hanging="360"/>
+      </w:pPr>
+      <w:rPr>
+        <w:rFonts w:ascii="Courier New" w:hAnsi="Courier New" w:hint="default"/>
+      </w:rPr>
+    </w:lvl>
+    <w:lvl w:ilvl="2" w:tplc="04090005" w:tentative="1">
+      <w:start w:val="1"/>
+      <w:numFmt w:val="bullet"/>
+      <w:lvlText w:val=""/>
+      <w:lvlJc w:val="left"/>
+      <w:pPr>
+        <w:ind w:left="2160" w:hanging="360"/>
+      </w:pPr>
+      <w:rPr>
+        <w:rFonts w:ascii="Wingdings" w:hAnsi="Wingdings" w:hint="default"/>
+      </w:rPr>
+    </w:lvl>
+    <w:lvl w:ilvl="3" w:tplc="04090001" w:tentative="1">
+      <w:start w:val="1"/>
+      <w:numFmt w:val="bullet"/>
+      <w:lvlText w:val=""/>
+      <w:lvlJc w:val="left"/>
+      <w:pPr>
+        <w:ind w:left="2880" w:hanging="360"/>
+      </w:pPr>
+      <w:rPr>
+        <w:rFonts w:ascii="Symbol" w:hAnsi="Symbol" w:hint="default"/>
+      </w:rPr>
+    </w:lvl>
+    <w:lvl w:ilvl="4" w:tplc="04090003" w:tentative="1">
+      <w:start w:val="1"/>
+      <w:numFmt w:val="bullet"/>
+      <w:lvlText w:val="o"/>
+      <w:lvlJc w:val="left"/>
+      <w:pPr>
+        <w:ind w:left="3600" w:hanging="360"/>
+      </w:pPr>
+      <w:rPr>
+        <w:rFonts w:ascii="Courier New" w:hAnsi="Courier New" w:hint="default"/>
+      </w:rPr>
+    </w:lvl>
+    <w:lvl w:ilvl="5" w:tplc="04090005" w:tentative="1">
+      <w:start w:val="1"/>
+      <w:numFmt w:val="bullet"/>
+      <w:lvlText w:val=""/>
+      <w:lvlJc w:val="left"/>
+      <w:pPr>
+        <w:ind w:left="4320" w:hanging="360"/>
+      </w:pPr>
+      <w:rPr>
+        <w:rFonts w:ascii="Wingdings" w:hAnsi="Wingdings" w:hint="default"/>
+      </w:rPr>
+    </w:lvl>
+    <w:lvl w:ilvl="6" w:tplc="04090001" w:tentative="1">
+      <w:start w:val="1"/>
+      <w:numFmt w:val="bullet"/>
+      <w:lvlText w:val=""/>
+      <w:lvlJc w:val="left"/>
+      <w:pPr>
+        <w:ind w:left="5040" w:hanging="360"/>
+      </w:pPr>
+      <w:rPr>
+        <w:rFonts w:ascii="Symbol" w:hAnsi="Symbol" w:hint="default"/>
+      </w:rPr>
+    </w:lvl>
+    <w:lvl w:ilvl="7" w:tplc="04090003" w:tentative="1">
+      <w:start w:val="1"/>
+      <w:numFmt w:val="bullet"/>
+      <w:lvlText w:val="o"/>
+      <w:lvlJc w:val="left"/>
+      <w:pPr>
+        <w:ind w:left="5760" w:hanging="360"/>
+      </w:pPr>
+      <w:rPr>
+        <w:rFonts w:ascii="Courier New" w:hAnsi="Courier New" w:hint="default"/>
+      </w:rPr>
+    </w:lvl>
+    <w:lvl w:ilvl="8" w:tplc="04090005" w:tentative="1">
+      <w:start w:val="1"/>
+      <w:numFmt w:val="bullet"/>
+      <w:lvlText w:val=""/>
+      <w:lvlJc w:val="left"/>
+      <w:pPr>
+        <w:ind w:left="6480" w:hanging="360"/>
       </w:pPr>
       <w:rPr>
         <w:rFonts w:ascii="Wingdings" w:hAnsi="Wingdings" w:hint="default"/>
@@ -1955,7 +2789,19 @@
     <w:abstractNumId w:val="0"/>
   </w:num>
   <w:num w:numId="11">
+    <w:abstractNumId w:val="11"/>
+  </w:num>
+  <w:num w:numId="12">
     <w:abstractNumId w:val="10"/>
+  </w:num>
+  <w:num w:numId="13">
+    <w:abstractNumId w:val="12"/>
+  </w:num>
+  <w:num w:numId="14">
+    <w:abstractNumId w:val="13"/>
+  </w:num>
+  <w:num w:numId="15">
+    <w:abstractNumId w:val="14"/>
   </w:num>
 </w:numbering>
 </file>
@@ -6086,58 +6932,6 @@
           </w:pPr>
           <w:r>
             <w:t>Lorem ipsum dolor</w:t>
-          </w:r>
-        </w:p>
-      </w:docPartBody>
-    </w:docPart>
-    <w:docPart>
-      <w:docPartPr>
-        <w:name w:val="4C9670F8D88A164B8AEBA38A23003C84"/>
-        <w:category>
-          <w:name w:val="General"/>
-          <w:gallery w:val="placeholder"/>
-        </w:category>
-        <w:types>
-          <w:type w:val="bbPlcHdr"/>
-        </w:types>
-        <w:behaviors>
-          <w:behavior w:val="content"/>
-        </w:behaviors>
-        <w:guid w:val="{5D0136BF-B2AD-EA46-8B1F-31166314D007}"/>
-      </w:docPartPr>
-      <w:docPartBody>
-        <w:p>
-          <w:pPr>
-            <w:pStyle w:val="4C9670F8D88A164B8AEBA38A23003C84"/>
-          </w:pPr>
-          <w:r>
-            <w:t>Lorem ipsum dolor</w:t>
-          </w:r>
-        </w:p>
-      </w:docPartBody>
-    </w:docPart>
-    <w:docPart>
-      <w:docPartPr>
-        <w:name w:val="2B0462320438C443A26BBCADB10D58E2"/>
-        <w:category>
-          <w:name w:val="General"/>
-          <w:gallery w:val="placeholder"/>
-        </w:category>
-        <w:types>
-          <w:type w:val="bbPlcHdr"/>
-        </w:types>
-        <w:behaviors>
-          <w:behavior w:val="content"/>
-        </w:behaviors>
-        <w:guid w:val="{CD8B1F5D-E70E-AF41-A209-6CE493CD0C56}"/>
-      </w:docPartPr>
-      <w:docPartBody>
-        <w:p>
-          <w:pPr>
-            <w:pStyle w:val="2B0462320438C443A26BBCADB10D58E2"/>
-          </w:pPr>
-          <w:r>
-            <w:t>Etiam cursus suscipit enim. Nulla facilisi. Integer eleifend diam eu diam. Donec dapibus enim sollicitudin nulla. Nam hendrerit. Nunc id nisi. Curabitur sed neque. Pellentesque placerat consequat pede.</w:t>
           </w:r>
         </w:p>
       </w:docPartBody>
@@ -6334,7 +7128,7 @@
     </w:docPart>
     <w:docPart>
       <w:docPartPr>
-        <w:name w:val="F7681B9811933646827362169F86686A"/>
+        <w:name w:val="B46D2B4C0FFC0F47A25B93551C197E03"/>
         <w:category>
           <w:name w:val="General"/>
           <w:gallery w:val="placeholder"/>
@@ -6345,12 +7139,12 @@
         <w:behaviors>
           <w:behavior w:val="content"/>
         </w:behaviors>
-        <w:guid w:val="{3EB01A43-B5FA-094C-8101-D2A40165C20A}"/>
+        <w:guid w:val="{B9FB3EE9-DCF5-7049-8532-10109B7F2094}"/>
       </w:docPartPr>
       <w:docPartBody>
         <w:p>
           <w:pPr>
-            <w:pStyle w:val="F7681B9811933646827362169F86686A"/>
+            <w:pStyle w:val="B46D2B4C0FFC0F47A25B93551C197E03"/>
           </w:pPr>
           <w:r>
             <w:t>Suspendisse potenti. Vestibulum rhoncus. Ut rhoncus turpis a massa. Vivamus adipiscing vestibulum nunc. Maecenas vitae lorem. Donec mi. Donec justo quam, laoreet ut, fermentum at, blandit vitae, ligula. Vestibulum diam. Etiam ut velit nec lacus consectetuer sodales. Integer accumsan. Maecenas eleifend vestibulum libero. Vestibulum metus ligula, volutpat vitae, feugiat at, blandit quis, lorem. Vestibulum ante ipsum primis in faucibus orci luctus et ultrices posuere cubilia Curae.</w:t>
@@ -6376,7 +7170,7 @@
     <w:charset w:val="00"/>
     <w:family w:val="auto"/>
     <w:pitch w:val="variable"/>
-    <w:sig w:usb0="00000003" w:usb1="00000000" w:usb2="00000000" w:usb3="00000000" w:csb0="00000001" w:csb1="00000000"/>
+    <w:sig w:usb0="E0002AEF" w:usb1="C0007841" w:usb2="00000009" w:usb3="00000000" w:csb0="000001FF" w:csb1="00000000"/>
   </w:font>
   <w:font w:name="Cambria">
     <w:panose1 w:val="02040503050406030204"/>
@@ -6386,18 +7180,17 @@
     <w:sig w:usb0="E00002FF" w:usb1="400004FF" w:usb2="00000000" w:usb3="00000000" w:csb0="0000019F" w:csb1="00000000"/>
   </w:font>
   <w:font w:name="ＭＳ Ｐゴシック">
-    <w:panose1 w:val="00000000000000000000"/>
-    <w:charset w:val="80"/>
-    <w:family w:val="roman"/>
-    <w:notTrueType/>
-    <w:pitch w:val="default"/>
+    <w:charset w:val="4E"/>
+    <w:family w:val="auto"/>
+    <w:pitch w:val="variable"/>
+    <w:sig w:usb0="00000001" w:usb1="08070000" w:usb2="00000010" w:usb3="00000000" w:csb0="00020000" w:csb1="00000000"/>
   </w:font>
   <w:font w:name="Courier New">
     <w:panose1 w:val="02070309020205020404"/>
     <w:charset w:val="00"/>
     <w:family w:val="auto"/>
     <w:pitch w:val="variable"/>
-    <w:sig w:usb0="00000003" w:usb1="00000000" w:usb2="00000000" w:usb3="00000000" w:csb0="00000001" w:csb1="00000000"/>
+    <w:sig w:usb0="E0002AFF" w:usb1="C0007843" w:usb2="00000009" w:usb3="00000000" w:csb0="000001FF" w:csb1="00000000"/>
   </w:font>
   <w:font w:name="Wingdings">
     <w:panose1 w:val="05000000000000000000"/>
@@ -6429,11 +7222,10 @@
   </w:font>
   <w:font w:name="Verdana">
     <w:panose1 w:val="020B0604030504040204"/>
-    <w:charset w:val="4D"/>
-    <w:family w:val="roman"/>
-    <w:notTrueType/>
+    <w:charset w:val="00"/>
+    <w:family w:val="auto"/>
     <w:pitch w:val="variable"/>
-    <w:sig w:usb0="00000003" w:usb1="00000000" w:usb2="00000000" w:usb3="00000000" w:csb0="00000001" w:csb1="00000000"/>
+    <w:sig w:usb0="A10006FF" w:usb1="4000205B" w:usb2="00000010" w:usb3="00000000" w:csb0="0000019F" w:csb1="00000000"/>
   </w:font>
   <w:font w:name="Arial">
     <w:panose1 w:val="020B0604020202020204"/>
@@ -6443,19 +7235,15 @@
     <w:sig w:usb0="E0002AFF" w:usb1="C0007843" w:usb2="00000009" w:usb3="00000000" w:csb0="000001FF" w:csb1="00000000"/>
   </w:font>
   <w:font w:name="ＭＳ 明朝">
-    <w:panose1 w:val="00000000000000000000"/>
-    <w:charset w:val="80"/>
-    <w:family w:val="roman"/>
-    <w:notTrueType/>
-    <w:pitch w:val="fixed"/>
+    <w:charset w:val="4E"/>
+    <w:family w:val="auto"/>
+    <w:pitch w:val="variable"/>
     <w:sig w:usb0="00000001" w:usb1="08070000" w:usb2="00000010" w:usb3="00000000" w:csb0="00020000" w:csb1="00000000"/>
   </w:font>
   <w:font w:name="ＭＳ ゴシック">
-    <w:panose1 w:val="00000000000000000000"/>
-    <w:charset w:val="80"/>
-    <w:family w:val="modern"/>
-    <w:notTrueType/>
-    <w:pitch w:val="fixed"/>
+    <w:charset w:val="4E"/>
+    <w:family w:val="auto"/>
+    <w:pitch w:val="variable"/>
     <w:sig w:usb0="00000001" w:usb1="08070000" w:usb2="00000010" w:usb3="00000000" w:csb0="00020000" w:csb1="00000000"/>
   </w:font>
   <w:font w:name="Calibri">
@@ -6482,6 +7270,7 @@
   </w:compat>
   <w:rsids>
     <w:rsidRoot w:val="00E901EE"/>
+    <w:rsid w:val="00095B5A"/>
     <w:rsid w:val="0062257B"/>
     <w:rsid w:val="00DA36D0"/>
     <w:rsid w:val="00E901EE"/>
@@ -6697,7 +7486,7 @@
     <w:name w:val="Body Text"/>
     <w:basedOn w:val="Normal"/>
     <w:link w:val="BodyTextChar"/>
-    <w:rsid w:val="00E901EE"/>
+    <w:rsid w:val="00095B5A"/>
     <w:pPr>
       <w:spacing w:after="200"/>
     </w:pPr>
@@ -6712,7 +7501,7 @@
     <w:name w:val="Body Text Char"/>
     <w:basedOn w:val="DefaultParagraphFont"/>
     <w:link w:val="BodyText"/>
-    <w:rsid w:val="00E901EE"/>
+    <w:rsid w:val="00095B5A"/>
     <w:rPr>
       <w:rFonts w:eastAsiaTheme="minorHAnsi"/>
       <w:sz w:val="20"/>
@@ -6787,6 +7576,26 @@
   <w:style w:type="paragraph" w:customStyle="1" w:styleId="2EC64DB8C4A6BF4392943A76B806F925">
     <w:name w:val="2EC64DB8C4A6BF4392943A76B806F925"/>
     <w:rsid w:val="0062257B"/>
+  </w:style>
+  <w:style w:type="paragraph" w:customStyle="1" w:styleId="B2CEAD8074428E4889CD7B90B560E424">
+    <w:name w:val="B2CEAD8074428E4889CD7B90B560E424"/>
+    <w:rsid w:val="00095B5A"/>
+  </w:style>
+  <w:style w:type="paragraph" w:customStyle="1" w:styleId="9783B0A275C7D54AA0CB8DCB4377572A">
+    <w:name w:val="9783B0A275C7D54AA0CB8DCB4377572A"/>
+    <w:rsid w:val="00095B5A"/>
+  </w:style>
+  <w:style w:type="paragraph" w:customStyle="1" w:styleId="AA1C2ED40C25C143B84C57FFDD625964">
+    <w:name w:val="AA1C2ED40C25C143B84C57FFDD625964"/>
+    <w:rsid w:val="00095B5A"/>
+  </w:style>
+  <w:style w:type="paragraph" w:customStyle="1" w:styleId="154A9E56ECC0D447BD42CDCC64517371">
+    <w:name w:val="154A9E56ECC0D447BD42CDCC64517371"/>
+    <w:rsid w:val="00095B5A"/>
+  </w:style>
+  <w:style w:type="paragraph" w:customStyle="1" w:styleId="B46D2B4C0FFC0F47A25B93551C197E03">
+    <w:name w:val="B46D2B4C0FFC0F47A25B93551C197E03"/>
+    <w:rsid w:val="00095B5A"/>
   </w:style>
 </w:styles>
 </file>
@@ -6979,7 +7788,7 @@
     <w:name w:val="Body Text"/>
     <w:basedOn w:val="Normal"/>
     <w:link w:val="BodyTextChar"/>
-    <w:rsid w:val="00E901EE"/>
+    <w:rsid w:val="00095B5A"/>
     <w:pPr>
       <w:spacing w:after="200"/>
     </w:pPr>
@@ -6994,7 +7803,7 @@
     <w:name w:val="Body Text Char"/>
     <w:basedOn w:val="DefaultParagraphFont"/>
     <w:link w:val="BodyText"/>
-    <w:rsid w:val="00E901EE"/>
+    <w:rsid w:val="00095B5A"/>
     <w:rPr>
       <w:rFonts w:eastAsiaTheme="minorHAnsi"/>
       <w:sz w:val="20"/>
@@ -7069,6 +7878,26 @@
   <w:style w:type="paragraph" w:customStyle="1" w:styleId="2EC64DB8C4A6BF4392943A76B806F925">
     <w:name w:val="2EC64DB8C4A6BF4392943A76B806F925"/>
     <w:rsid w:val="0062257B"/>
+  </w:style>
+  <w:style w:type="paragraph" w:customStyle="1" w:styleId="B2CEAD8074428E4889CD7B90B560E424">
+    <w:name w:val="B2CEAD8074428E4889CD7B90B560E424"/>
+    <w:rsid w:val="00095B5A"/>
+  </w:style>
+  <w:style w:type="paragraph" w:customStyle="1" w:styleId="9783B0A275C7D54AA0CB8DCB4377572A">
+    <w:name w:val="9783B0A275C7D54AA0CB8DCB4377572A"/>
+    <w:rsid w:val="00095B5A"/>
+  </w:style>
+  <w:style w:type="paragraph" w:customStyle="1" w:styleId="AA1C2ED40C25C143B84C57FFDD625964">
+    <w:name w:val="AA1C2ED40C25C143B84C57FFDD625964"/>
+    <w:rsid w:val="00095B5A"/>
+  </w:style>
+  <w:style w:type="paragraph" w:customStyle="1" w:styleId="154A9E56ECC0D447BD42CDCC64517371">
+    <w:name w:val="154A9E56ECC0D447BD42CDCC64517371"/>
+    <w:rsid w:val="00095B5A"/>
+  </w:style>
+  <w:style w:type="paragraph" w:customStyle="1" w:styleId="B46D2B4C0FFC0F47A25B93551C197E03">
+    <w:name w:val="B46D2B4C0FFC0F47A25B93551C197E03"/>
+    <w:rsid w:val="00095B5A"/>
   </w:style>
 </w:styles>
 </file>

</xml_diff>

<commit_message>
corrected some gramattical errors
</commit_message>
<xml_diff>
--- a/Pradeep's Resume.docx
+++ b/Pradeep's Resume.docx
@@ -64,6 +64,7 @@
                 <w:docPart w:val="5D5EE084FE27AB4F955D7D21AE8161FE"/>
               </w:placeholder>
             </w:sdtPr>
+            <w:sdtEndPr/>
             <w:sdtContent>
               <w:p>
                 <w:pPr>
@@ -304,6 +305,7 @@
                   <w:docPart w:val="8D352B6AA42584488E4CF6691F927482"/>
                 </w:placeholder>
               </w:sdtPr>
+              <w:sdtEndPr/>
               <w:sdtContent>
                 <w:r>
                   <w:rPr>
@@ -354,6 +356,7 @@
                 <w:docPart w:val="0BCD46E0F275B8439AE1952322D14FE9"/>
               </w:placeholder>
             </w:sdtPr>
+            <w:sdtEndPr/>
             <w:sdtContent>
               <w:p>
                 <w:pPr>
@@ -478,10 +481,7 @@
           <w:tcPr>
             <w:tcW w:w="173" w:type="dxa"/>
           </w:tcPr>
-          <w:p>
-            <w:bookmarkStart w:id="0" w:name="_GoBack"/>
-            <w:bookmarkEnd w:id="0"/>
-          </w:p>
+          <w:p/>
         </w:tc>
         <w:tc>
           <w:tcPr>
@@ -559,6 +559,7 @@
                   <w:docPart w:val="F47470E5AF3E4E4F96FD37BD160EDCB9"/>
                 </w:placeholder>
               </w:sdtPr>
+              <w:sdtEndPr/>
               <w:sdtContent>
                 <w:r>
                   <w:rPr>
@@ -769,6 +770,7 @@
                   <w:docPart w:val="1D3409E9F78B784C9FD6D3A27A62F3F8"/>
                 </w:placeholder>
               </w:sdtPr>
+              <w:sdtEndPr/>
               <w:sdtContent>
                 <w:r>
                   <w:rPr>
@@ -812,6 +814,7 @@
                 <w:docPart w:val="F6717B597D06B2478618748F7DB5BE92"/>
               </w:placeholder>
             </w:sdtPr>
+            <w:sdtEndPr/>
             <w:sdtContent>
               <w:p>
                 <w:pPr>
@@ -931,6 +934,7 @@
                 <w:docPart w:val="C8F09512C7128240A4EACE3BA273CEB0"/>
               </w:placeholder>
             </w:sdtPr>
+            <w:sdtEndPr/>
             <w:sdtContent>
               <w:sdt>
                 <w:sdtPr>
@@ -939,6 +943,7 @@
                     <w:docPart w:val="2CEA0D31FAB6E6478AA6A5F23DFCCFC0"/>
                   </w:placeholder>
                 </w:sdtPr>
+                <w:sdtEndPr/>
                 <w:sdtContent>
                   <w:p>
                     <w:pPr>
@@ -1366,7 +1371,14 @@
                     <w:sz w:val="18"/>
                     <w:szCs w:val="18"/>
                   </w:rPr>
-                  <w:t xml:space="preserve">Working on building a common interface between the operating system kernel and the various </w:t>
+                  <w:t>built</w:t>
+                </w:r>
+                <w:r>
+                  <w:rPr>
+                    <w:sz w:val="18"/>
+                    <w:szCs w:val="18"/>
+                  </w:rPr>
+                  <w:t xml:space="preserve"> a common interface between the operating system kernel and the various </w:t>
                 </w:r>
                 <w:r>
                   <w:rPr>
@@ -1503,6 +1515,8 @@
           <w:szCs w:val="20"/>
         </w:rPr>
       </w:pPr>
+      <w:bookmarkStart w:id="0" w:name="_GoBack"/>
+      <w:bookmarkEnd w:id="0"/>
     </w:p>
     <w:tbl>
       <w:tblPr>
@@ -1570,6 +1584,7 @@
                 <w:docPart w:val="B46D2B4C0FFC0F47A25B93551C197E03"/>
               </w:placeholder>
             </w:sdtPr>
+            <w:sdtEndPr/>
             <w:sdtContent>
               <w:p>
                 <w:pPr>
@@ -7274,6 +7289,7 @@
     <w:rsid w:val="0062257B"/>
     <w:rsid w:val="00DA36D0"/>
     <w:rsid w:val="00E901EE"/>
+    <w:rsid w:val="00EC67CF"/>
     <w:rsid w:val="00F65CD0"/>
   </w:rsids>
   <m:mathPr>

</xml_diff>

<commit_message>
Added my database project
</commit_message>
<xml_diff>
--- a/Pradeep's Resume.docx
+++ b/Pradeep's Resume.docx
@@ -1018,6 +1018,20 @@
                       </w:rPr>
                       <w:t>Query</w:t>
                     </w:r>
+                    <w:r>
+                      <w:rPr>
+                        <w:sz w:val="18"/>
+                        <w:szCs w:val="18"/>
+                      </w:rPr>
+                      <w:t>, node.js</w:t>
+                    </w:r>
+                    <w:r>
+                      <w:rPr>
+                        <w:sz w:val="18"/>
+                        <w:szCs w:val="18"/>
+                      </w:rPr>
+                      <w:t>, twitter bootstrap</w:t>
+                    </w:r>
                   </w:p>
                   <w:p>
                     <w:pPr>
@@ -1434,6 +1448,135 @@
               </w:p>
               <w:p>
                 <w:pPr>
+                  <w:pStyle w:val="Heading4"/>
+                  <w:spacing w:before="0" w:line="240" w:lineRule="auto"/>
+                  <w:textAlignment w:val="baseline"/>
+                  <w:rPr>
+                    <w:rFonts w:asciiTheme="minorHAnsi" w:eastAsia="Times New Roman" w:hAnsiTheme="minorHAnsi" w:cs="Times New Roman"/>
+                    <w:i w:val="0"/>
+                    <w:color w:val="000000"/>
+                    <w:sz w:val="18"/>
+                    <w:szCs w:val="18"/>
+                  </w:rPr>
+                </w:pPr>
+                <w:r>
+                  <w:rPr>
+                    <w:rFonts w:asciiTheme="minorHAnsi" w:eastAsia="Times New Roman" w:hAnsiTheme="minorHAnsi" w:cs="Times New Roman"/>
+                    <w:i w:val="0"/>
+                    <w:color w:val="000000"/>
+                    <w:sz w:val="18"/>
+                    <w:szCs w:val="18"/>
+                    <w:bdr w:val="none" w:sz="0" w:space="0" w:color="auto" w:frame="1"/>
+                  </w:rPr>
+                  <w:t xml:space="preserve">BG benchmark to evaluate different </w:t>
+                </w:r>
+                <w:r>
+                  <w:rPr>
+                    <w:rFonts w:asciiTheme="minorHAnsi" w:eastAsia="Times New Roman" w:hAnsiTheme="minorHAnsi" w:cs="Times New Roman"/>
+                    <w:i w:val="0"/>
+                    <w:color w:val="000000"/>
+                    <w:sz w:val="18"/>
+                    <w:szCs w:val="18"/>
+                    <w:bdr w:val="none" w:sz="0" w:space="0" w:color="auto" w:frame="1"/>
+                  </w:rPr>
+                  <w:t>data stor</w:t>
+                </w:r>
+                <w:r>
+                  <w:rPr>
+                    <w:rFonts w:asciiTheme="minorHAnsi" w:eastAsia="Times New Roman" w:hAnsiTheme="minorHAnsi" w:cs="Times New Roman"/>
+                    <w:i w:val="0"/>
+                    <w:color w:val="000000"/>
+                    <w:sz w:val="18"/>
+                    <w:szCs w:val="18"/>
+                    <w:bdr w:val="none" w:sz="0" w:space="0" w:color="auto" w:frame="1"/>
+                  </w:rPr>
+                  <w:t>es                         Duration: 1month (ongoing)</w:t>
+                </w:r>
+              </w:p>
+              <w:p>
+                <w:pPr>
+                  <w:pStyle w:val="description"/>
+                  <w:shd w:val="clear" w:color="auto" w:fill="FFFFFF"/>
+                  <w:spacing w:before="0" w:beforeAutospacing="0" w:after="0" w:afterAutospacing="0"/>
+                  <w:textAlignment w:val="baseline"/>
+                  <w:rPr>
+                    <w:rFonts w:asciiTheme="minorHAnsi" w:hAnsiTheme="minorHAnsi" w:cs="Times New Roman"/>
+                    <w:color w:val="333333"/>
+                    <w:sz w:val="18"/>
+                    <w:szCs w:val="18"/>
+                  </w:rPr>
+                </w:pPr>
+                <w:r>
+                  <w:rPr>
+                    <w:rFonts w:asciiTheme="minorHAnsi" w:hAnsiTheme="minorHAnsi" w:cs="Times New Roman"/>
+                    <w:color w:val="333333"/>
+                    <w:sz w:val="18"/>
+                    <w:szCs w:val="18"/>
+                  </w:rPr>
+                  <w:t>BG benchmark developed at USC was used to benc</w:t>
+                </w:r>
+                <w:r>
+                  <w:rPr>
+                    <w:rFonts w:asciiTheme="minorHAnsi" w:hAnsiTheme="minorHAnsi" w:cs="Times New Roman"/>
+                    <w:color w:val="333333"/>
+                    <w:sz w:val="18"/>
+                    <w:szCs w:val="18"/>
+                  </w:rPr>
+                  <w:t xml:space="preserve">hmark </w:t>
+                </w:r>
+                <w:r>
+                  <w:rPr>
+                    <w:rFonts w:asciiTheme="minorHAnsi" w:hAnsiTheme="minorHAnsi" w:cs="Times New Roman"/>
+                    <w:color w:val="333333"/>
+                    <w:sz w:val="18"/>
+                    <w:szCs w:val="18"/>
+                  </w:rPr>
+                  <w:t>MySQL</w:t>
+                </w:r>
+                <w:r>
+                  <w:rPr>
+                    <w:rFonts w:asciiTheme="minorHAnsi" w:hAnsiTheme="minorHAnsi" w:cs="Times New Roman"/>
+                    <w:color w:val="333333"/>
+                    <w:sz w:val="18"/>
+                    <w:szCs w:val="18"/>
+                  </w:rPr>
+                  <w:t xml:space="preserve"> augmented with ehcache </w:t>
+                </w:r>
+                <w:r>
+                  <w:rPr>
+                    <w:rFonts w:asciiTheme="minorHAnsi" w:hAnsiTheme="minorHAnsi" w:cs="Times New Roman"/>
+                    <w:color w:val="333333"/>
+                    <w:sz w:val="18"/>
+                    <w:szCs w:val="18"/>
+                  </w:rPr>
+                  <w:t>data store</w:t>
+                </w:r>
+                <w:r>
+                  <w:rPr>
+                    <w:rFonts w:asciiTheme="minorHAnsi" w:hAnsiTheme="minorHAnsi" w:cs="Times New Roman"/>
+                    <w:color w:val="333333"/>
+                    <w:sz w:val="18"/>
+                    <w:szCs w:val="18"/>
+                  </w:rPr>
+                  <w:t>.</w:t>
+                </w:r>
+              </w:p>
+              <w:p>
+                <w:pPr>
+                  <w:pStyle w:val="BodyText"/>
+                  <w:tabs>
+                    <w:tab w:val="left" w:pos="3459"/>
+                  </w:tabs>
+                  <w:spacing w:after="0" w:line="240" w:lineRule="auto"/>
+                  <w:rPr>
+                    <w:b/>
+                    <w:sz w:val="18"/>
+                    <w:szCs w:val="18"/>
+                  </w:rPr>
+                </w:pPr>
+              </w:p>
+              <w:p>
+                <w:pPr>
                   <w:pStyle w:val="BodyText"/>
                   <w:spacing w:line="240" w:lineRule="auto"/>
                   <w:contextualSpacing/>
@@ -1498,8 +1641,12 @@
           <w:p>
             <w:pPr>
               <w:pStyle w:val="Heading1"/>
-              <w:spacing w:before="100" w:beforeAutospacing="1" w:after="0"/>
+              <w:spacing w:before="0" w:after="0"/>
               <w:contextualSpacing/>
+              <w:rPr>
+                <w:sz w:val="18"/>
+                <w:szCs w:val="18"/>
+              </w:rPr>
             </w:pPr>
           </w:p>
         </w:tc>
@@ -1515,8 +1662,6 @@
           <w:szCs w:val="20"/>
         </w:rPr>
       </w:pPr>
-      <w:bookmarkStart w:id="0" w:name="_GoBack"/>
-      <w:bookmarkEnd w:id="0"/>
     </w:p>
     <w:tbl>
       <w:tblPr>
@@ -1704,11 +1849,8 @@
       <w:pPr>
         <w:spacing w:line="240" w:lineRule="auto"/>
       </w:pPr>
-    </w:p>
-    <w:p>
-      <w:pPr>
-        <w:spacing w:line="240" w:lineRule="auto"/>
-      </w:pPr>
+      <w:bookmarkStart w:id="0" w:name="_GoBack"/>
+      <w:bookmarkEnd w:id="0"/>
     </w:p>
     <w:sectPr>
       <w:footerReference w:type="default" r:id="rId10"/>
@@ -4828,6 +4970,18 @@
       <w:u w:val="single"/>
     </w:rPr>
   </w:style>
+  <w:style w:type="paragraph" w:customStyle="1" w:styleId="description">
+    <w:name w:val="description"/>
+    <w:basedOn w:val="Normal"/>
+    <w:rsid w:val="00547F2B"/>
+    <w:pPr>
+      <w:spacing w:before="100" w:beforeAutospacing="1" w:after="100" w:afterAutospacing="1" w:line="240" w:lineRule="auto"/>
+    </w:pPr>
+    <w:rPr>
+      <w:rFonts w:ascii="Times" w:hAnsi="Times"/>
+      <w:szCs w:val="20"/>
+    </w:rPr>
+  </w:style>
 </w:styles>
 </file>
 
@@ -6836,6 +6990,18 @@
     <w:rPr>
       <w:color w:val="919191" w:themeColor="followedHyperlink"/>
       <w:u w:val="single"/>
+    </w:rPr>
+  </w:style>
+  <w:style w:type="paragraph" w:customStyle="1" w:styleId="description">
+    <w:name w:val="description"/>
+    <w:basedOn w:val="Normal"/>
+    <w:rsid w:val="00547F2B"/>
+    <w:pPr>
+      <w:spacing w:before="100" w:beforeAutospacing="1" w:after="100" w:afterAutospacing="1" w:line="240" w:lineRule="auto"/>
+    </w:pPr>
+    <w:rPr>
+      <w:rFonts w:ascii="Times" w:hAnsi="Times"/>
+      <w:szCs w:val="20"/>
     </w:rPr>
   </w:style>
 </w:styles>
@@ -7226,21 +7392,28 @@
     <w:charset w:val="00"/>
     <w:family w:val="auto"/>
     <w:pitch w:val="variable"/>
-    <w:sig w:usb0="E1002AFF" w:usb1="C000605B" w:usb2="00000029" w:usb3="00000000" w:csb0="000101FF" w:csb1="00000000"/>
+    <w:sig w:usb0="00000003" w:usb1="00000000" w:usb2="00000000" w:usb3="00000000" w:csb0="00000001" w:csb1="00000000"/>
   </w:font>
   <w:font w:name="Consolas">
     <w:panose1 w:val="020B0609020204030204"/>
     <w:charset w:val="00"/>
     <w:family w:val="auto"/>
     <w:pitch w:val="variable"/>
-    <w:sig w:usb0="E10002FF" w:usb1="4000FCFF" w:usb2="00000009" w:usb3="00000000" w:csb0="0000019F" w:csb1="00000000"/>
+    <w:sig w:usb0="00000003" w:usb1="00000000" w:usb2="00000000" w:usb3="00000000" w:csb0="00000001" w:csb1="00000000"/>
+  </w:font>
+  <w:font w:name="Times">
+    <w:panose1 w:val="02000500000000000000"/>
+    <w:charset w:val="00"/>
+    <w:family w:val="auto"/>
+    <w:pitch w:val="variable"/>
+    <w:sig w:usb0="00000003" w:usb1="00000000" w:usb2="00000000" w:usb3="00000000" w:csb0="00000001" w:csb1="00000000"/>
   </w:font>
   <w:font w:name="Verdana">
     <w:panose1 w:val="020B0604030504040204"/>
     <w:charset w:val="00"/>
     <w:family w:val="auto"/>
     <w:pitch w:val="variable"/>
-    <w:sig w:usb0="A10006FF" w:usb1="4000205B" w:usb2="00000010" w:usb3="00000000" w:csb0="0000019F" w:csb1="00000000"/>
+    <w:sig w:usb0="00000003" w:usb1="00000000" w:usb2="00000000" w:usb3="00000000" w:csb0="00000001" w:csb1="00000000"/>
   </w:font>
   <w:font w:name="Arial">
     <w:panose1 w:val="020B0604020202020204"/>

</xml_diff>